<commit_message>
WRR added :telescope: + Priority Bug Fixed.
</commit_message>
<xml_diff>
--- a/report/Report.docx
+++ b/report/Report.docx
@@ -33,7 +33,7 @@
           <w:sz w:val="24"/>
         </w:rPr>
         <w:drawing>
-          <wp:anchor behindDoc="1" distT="0" distB="0" distL="114935" distR="114935" simplePos="0" locked="0" layoutInCell="1" allowOverlap="1" relativeHeight="7">
+          <wp:anchor behindDoc="1" distT="0" distB="0" distL="0" distR="0" simplePos="0" locked="0" layoutInCell="1" allowOverlap="1" relativeHeight="6">
             <wp:simplePos x="0" y="0"/>
             <wp:positionH relativeFrom="page">
               <wp:posOffset>3126740</wp:posOffset>
@@ -59,7 +59,7 @@
                   </pic:nvPicPr>
                   <pic:blipFill>
                     <a:blip r:embed="rId2"/>
-                    <a:srcRect l="-75" t="-72" r="-75" b="-72"/>
+                    <a:srcRect l="-62" t="-60" r="-62" b="-60"/>
                     <a:stretch>
                       <a:fillRect/>
                     </a:stretch>
@@ -291,7 +291,7 @@
     <w:p>
       <w:pPr>
         <w:pStyle w:val="Normal"/>
-        <w:spacing w:lineRule="auto"/>
+        <w:spacing w:lineRule="auto" w:line="240"/>
         <w:jc w:val="center"/>
         <w:rPr>
           <w:rFonts w:ascii="Times New Roman" w:hAnsi="Times New Roman" w:eastAsia="Times New Roman" w:cs="Times New Roman"/>
@@ -331,7 +331,7 @@
     <w:p>
       <w:pPr>
         <w:pStyle w:val="Normal"/>
-        <w:spacing w:lineRule="auto"/>
+        <w:spacing w:lineRule="auto" w:line="240"/>
         <w:jc w:val="center"/>
         <w:rPr>
           <w:rFonts w:ascii="Times New Roman" w:hAnsi="Times New Roman" w:eastAsia="Times New Roman" w:cs="Times New Roman"/>
@@ -354,7 +354,7 @@
     <w:p>
       <w:pPr>
         <w:pStyle w:val="Normal"/>
-        <w:spacing w:lineRule="auto"/>
+        <w:spacing w:lineRule="auto" w:line="240"/>
         <w:jc w:val="center"/>
         <w:rPr>
           <w:rFonts w:ascii="Times New Roman" w:hAnsi="Times New Roman" w:eastAsia="Times New Roman" w:cs="Times New Roman"/>
@@ -377,7 +377,7 @@
     <w:p>
       <w:pPr>
         <w:pStyle w:val="Normal"/>
-        <w:spacing w:lineRule="auto"/>
+        <w:spacing w:lineRule="auto" w:line="240"/>
         <w:jc w:val="center"/>
         <w:rPr>
           <w:rFonts w:ascii="Times New Roman" w:hAnsi="Times New Roman" w:eastAsia="Times New Roman" w:cs="Times New Roman"/>
@@ -404,7 +404,7 @@
     <w:p>
       <w:pPr>
         <w:pStyle w:val="Normal"/>
-        <w:spacing w:lineRule="auto"/>
+        <w:spacing w:lineRule="auto" w:line="240"/>
         <w:jc w:val="center"/>
         <w:rPr>
           <w:rFonts w:ascii="Times New Roman" w:hAnsi="Times New Roman" w:eastAsia="Times New Roman" w:cs="Times New Roman"/>
@@ -415,22 +415,6 @@
         <w:rPr>
           <w:rFonts w:eastAsia="Times New Roman" w:cs="Times New Roman" w:ascii="Times New Roman" w:hAnsi="Times New Roman"/>
           <w:sz w:val="32"/>
-        </w:rPr>
-      </w:r>
-    </w:p>
-    <w:p>
-      <w:pPr>
-        <w:pStyle w:val="Normal"/>
-        <w:spacing w:lineRule="exact" w:line="200"/>
-        <w:rPr>
-          <w:rFonts w:ascii="Times New Roman" w:hAnsi="Times New Roman" w:eastAsia="Times New Roman" w:cs="Times New Roman"/>
-          <w:sz w:val="24"/>
-        </w:rPr>
-      </w:pPr>
-      <w:r>
-        <w:rPr>
-          <w:rFonts w:eastAsia="Times New Roman" w:cs="Times New Roman" w:ascii="Times New Roman" w:hAnsi="Times New Roman"/>
-          <w:sz w:val="24"/>
         </w:rPr>
         <mc:AlternateContent>
           <mc:Choice Requires="wps">
@@ -438,12 +422,12 @@
               <wp:anchor behindDoc="0" distT="0" distB="0" distL="0" distR="0" simplePos="0" locked="0" layoutInCell="1" allowOverlap="1" relativeHeight="3">
                 <wp:simplePos x="0" y="0"/>
                 <wp:positionH relativeFrom="column">
-                  <wp:posOffset>3556635</wp:posOffset>
+                  <wp:posOffset>3442335</wp:posOffset>
                 </wp:positionH>
                 <wp:positionV relativeFrom="paragraph">
-                  <wp:posOffset>-384175</wp:posOffset>
+                  <wp:posOffset>232410</wp:posOffset>
                 </wp:positionV>
-                <wp:extent cx="635" cy="1010285"/>
+                <wp:extent cx="789940" cy="1038860"/>
                 <wp:effectExtent l="0" t="0" r="0" b="0"/>
                 <wp:wrapNone/>
                 <wp:docPr id="2" name="Shape1"/>
@@ -452,9 +436,9 @@
                     <wps:wsp>
                       <wps:cNvSpPr/>
                       <wps:spPr>
-                        <a:xfrm>
+                        <a:xfrm flipH="1" flipV="1">
                           <a:off x="0" y="0"/>
-                          <a:ext cx="0" cy="1009800"/>
+                          <a:ext cx="789480" cy="1038240"/>
                         </a:xfrm>
                         <a:prstGeom prst="line">
                           <a:avLst/>
@@ -480,25 +464,41 @@
           </mc:Choice>
           <mc:Fallback>
             <w:pict>
-              <v:line id="shape_0" from="240.3pt,9.45pt" to="240.3pt,88.9pt" ID="Shape1" stroked="t" style="position:absolute">
+              <v:line id="shape_0" from="250.8pt,9.7pt" to="312.9pt,91.4pt" ID="Shape1" stroked="t" style="position:absolute;flip:xy">
                 <v:stroke color="black" joinstyle="round" endcap="flat"/>
                 <v:fill o:detectmouseclick="t" on="false"/>
               </v:line>
             </w:pict>
           </mc:Fallback>
         </mc:AlternateContent>
+      </w:r>
+    </w:p>
+    <w:p>
+      <w:pPr>
+        <w:pStyle w:val="Normal"/>
+        <w:spacing w:lineRule="exact" w:line="200"/>
+        <w:rPr>
+          <w:rFonts w:ascii="Times New Roman" w:hAnsi="Times New Roman" w:eastAsia="Times New Roman" w:cs="Times New Roman"/>
+          <w:sz w:val="24"/>
+        </w:rPr>
+      </w:pPr>
+      <w:r>
+        <w:rPr>
+          <w:rFonts w:eastAsia="Times New Roman" w:cs="Times New Roman" w:ascii="Times New Roman" w:hAnsi="Times New Roman"/>
+          <w:sz w:val="24"/>
+        </w:rPr>
         <mc:AlternateContent>
           <mc:Choice Requires="wps">
             <w:drawing>
-              <wp:anchor behindDoc="0" distT="0" distB="0" distL="0" distR="0" simplePos="0" locked="0" layoutInCell="1" allowOverlap="1" relativeHeight="4">
+              <wp:anchor behindDoc="0" distT="0" distB="0" distL="0" distR="0" simplePos="0" locked="0" layoutInCell="1" allowOverlap="1" relativeHeight="2">
                 <wp:simplePos x="0" y="0"/>
                 <wp:positionH relativeFrom="column">
-                  <wp:posOffset>4063365</wp:posOffset>
+                  <wp:posOffset>2691130</wp:posOffset>
                 </wp:positionH>
                 <wp:positionV relativeFrom="paragraph">
-                  <wp:posOffset>-891540</wp:posOffset>
+                  <wp:posOffset>481330</wp:posOffset>
                 </wp:positionV>
-                <wp:extent cx="635" cy="2024380"/>
+                <wp:extent cx="1010920" cy="635"/>
                 <wp:effectExtent l="0" t="0" r="0" b="0"/>
                 <wp:wrapNone/>
                 <wp:docPr id="3" name="Shape1"/>
@@ -507,9 +507,9 @@
                     <wps:wsp>
                       <wps:cNvSpPr/>
                       <wps:spPr>
-                        <a:xfrm>
+                        <a:xfrm flipH="1">
                           <a:off x="0" y="0"/>
-                          <a:ext cx="0" cy="2023920"/>
+                          <a:ext cx="1010160" cy="0"/>
                         </a:xfrm>
                         <a:prstGeom prst="line">
                           <a:avLst/>
@@ -535,7 +535,7 @@
           </mc:Choice>
           <mc:Fallback>
             <w:pict>
-              <v:line id="shape_0" from="240.3pt,9.45pt" to="240.3pt,168.75pt" ID="Shape1" stroked="t" style="position:absolute">
+              <v:line id="shape_0" from="211.9pt,37.9pt" to="291.4pt,37.9pt" ID="Shape1" stroked="t" style="position:absolute;flip:x">
                 <v:stroke color="black" joinstyle="round" endcap="flat"/>
                 <v:fill o:detectmouseclick="t" on="false"/>
               </v:line>
@@ -580,7 +580,7 @@
     <w:p>
       <w:pPr>
         <w:pStyle w:val="Normal"/>
-        <w:spacing w:lineRule="auto"/>
+        <w:spacing w:lineRule="auto" w:line="240"/>
         <w:jc w:val="center"/>
         <w:rPr>
           <w:rFonts w:ascii="Times New Roman" w:hAnsi="Times New Roman" w:eastAsia="Times New Roman" w:cs="Times New Roman"/>
@@ -598,15 +598,15 @@
         <mc:AlternateContent>
           <mc:Choice Requires="wps">
             <w:drawing>
-              <wp:anchor behindDoc="0" distT="0" distB="0" distL="0" distR="0" simplePos="0" locked="0" layoutInCell="1" allowOverlap="1" relativeHeight="5">
+              <wp:anchor behindDoc="0" distT="0" distB="0" distL="0" distR="0" simplePos="0" locked="0" layoutInCell="1" allowOverlap="1" relativeHeight="4">
                 <wp:simplePos x="0" y="0"/>
                 <wp:positionH relativeFrom="column">
-                  <wp:posOffset>3994785</wp:posOffset>
+                  <wp:posOffset>3691890</wp:posOffset>
                 </wp:positionH>
                 <wp:positionV relativeFrom="paragraph">
-                  <wp:posOffset>-575945</wp:posOffset>
+                  <wp:posOffset>447675</wp:posOffset>
                 </wp:positionV>
-                <wp:extent cx="2540" cy="1169035"/>
+                <wp:extent cx="2540" cy="1558290"/>
                 <wp:effectExtent l="0" t="0" r="0" b="0"/>
                 <wp:wrapNone/>
                 <wp:docPr id="4" name="Shape1"/>
@@ -617,7 +617,7 @@
                       <wps:spPr>
                         <a:xfrm>
                           <a:off x="0" y="0"/>
-                          <a:ext cx="1800" cy="1168560"/>
+                          <a:ext cx="4320" cy="1168920"/>
                         </a:xfrm>
                         <a:prstGeom prst="line">
                           <a:avLst/>
@@ -643,7 +643,7 @@
           </mc:Choice>
           <mc:Fallback>
             <w:pict>
-              <v:line id="shape_0" from="268.65pt,0.5pt" to="268.75pt,92.45pt" ID="Shape1" stroked="t" style="position:absolute">
+              <v:line id="shape_0" from="229.45pt,96.45pt" to="229.75pt,188.45pt" ID="Shape1" stroked="t" style="position:absolute">
                 <v:stroke color="black" joinstyle="round" endcap="flat"/>
                 <v:fill o:detectmouseclick="t" on="false"/>
               </v:line>
@@ -653,15 +653,15 @@
         <mc:AlternateContent>
           <mc:Choice Requires="wps">
             <w:drawing>
-              <wp:anchor behindDoc="0" distT="0" distB="0" distL="0" distR="0" simplePos="0" locked="0" layoutInCell="1" allowOverlap="1" relativeHeight="6">
+              <wp:anchor behindDoc="0" distT="0" distB="0" distL="0" distR="0" simplePos="0" locked="0" layoutInCell="1" allowOverlap="1" relativeHeight="5">
                 <wp:simplePos x="0" y="0"/>
                 <wp:positionH relativeFrom="column">
-                  <wp:posOffset>3263265</wp:posOffset>
+                  <wp:posOffset>4387850</wp:posOffset>
                 </wp:positionH>
                 <wp:positionV relativeFrom="paragraph">
-                  <wp:posOffset>-566420</wp:posOffset>
+                  <wp:posOffset>-1329690</wp:posOffset>
                 </wp:positionV>
-                <wp:extent cx="2540" cy="1149985"/>
+                <wp:extent cx="2540" cy="1532890"/>
                 <wp:effectExtent l="0" t="0" r="0" b="0"/>
                 <wp:wrapNone/>
                 <wp:docPr id="5" name="Shape1"/>
@@ -672,7 +672,7 @@
                       <wps:spPr>
                         <a:xfrm flipH="1">
                           <a:off x="0" y="0"/>
-                          <a:ext cx="1800" cy="1149480"/>
+                          <a:ext cx="3960" cy="1149840"/>
                         </a:xfrm>
                         <a:prstGeom prst="line">
                           <a:avLst/>
@@ -698,7 +698,7 @@
           </mc:Choice>
           <mc:Fallback>
             <w:pict>
-              <v:line id="shape_0" from="211.8pt,0.5pt" to="211.9pt,90.95pt" ID="Shape1" stroked="t" style="position:absolute;flip:x">
+              <v:line id="shape_0" from="285.25pt,-44.55pt" to="285.5pt,45.95pt" ID="Shape1" stroked="t" style="position:absolute;flip:x">
                 <v:stroke color="black" joinstyle="round" endcap="flat"/>
                 <v:fill o:detectmouseclick="t" on="false"/>
               </v:line>
@@ -824,7 +824,7 @@
     <w:p>
       <w:pPr>
         <w:pStyle w:val="Normal"/>
-        <w:spacing w:lineRule="auto"/>
+        <w:spacing w:lineRule="auto" w:line="240"/>
         <w:jc w:val="center"/>
         <w:rPr>
           <w:rFonts w:ascii="Times New Roman" w:hAnsi="Times New Roman" w:eastAsia="Times New Roman" w:cs="Times New Roman"/>
@@ -846,7 +846,7 @@
     <w:p>
       <w:pPr>
         <w:pStyle w:val="Normal"/>
-        <w:spacing w:lineRule="auto"/>
+        <w:spacing w:lineRule="auto" w:line="240"/>
         <w:jc w:val="center"/>
         <w:rPr>
           <w:rFonts w:ascii="Times New Roman" w:hAnsi="Times New Roman" w:eastAsia="Times New Roman" w:cs="Times New Roman"/>
@@ -868,7 +868,7 @@
     <w:p>
       <w:pPr>
         <w:pStyle w:val="Normal"/>
-        <w:spacing w:lineRule="auto"/>
+        <w:spacing w:lineRule="auto" w:line="240"/>
         <w:jc w:val="center"/>
         <w:rPr>
           <w:rFonts w:ascii="Times New Roman" w:hAnsi="Times New Roman" w:eastAsia="Times New Roman" w:cs="Times New Roman"/>
@@ -890,7 +890,7 @@
     <w:p>
       <w:pPr>
         <w:pStyle w:val="Normal"/>
-        <w:spacing w:lineRule="auto"/>
+        <w:spacing w:lineRule="auto" w:line="240"/>
         <w:jc w:val="center"/>
         <w:rPr>
           <w:rFonts w:ascii="Times New Roman" w:hAnsi="Times New Roman" w:eastAsia="Times New Roman" w:cs="Times New Roman"/>
@@ -907,31 +907,13 @@
           <w:bCs w:val="false"/>
           <w:sz w:val="32"/>
         </w:rPr>
-        <w:t xml:space="preserve">Programming Lab: </w:t>
-      </w:r>
-      <w:r>
-        <w:rPr>
-          <w:rFonts w:eastAsia="Times New Roman" w:cs="Times New Roman" w:ascii="Times New Roman" w:hAnsi="Times New Roman"/>
-          <w:b w:val="false"/>
-          <w:bCs w:val="false"/>
-          <w:sz w:val="32"/>
-        </w:rPr>
-        <w:t>0</w:t>
-      </w:r>
-      <w:r>
-        <w:rPr>
-          <w:rFonts w:eastAsia="Times New Roman" w:cs="Times New Roman" w:ascii="Times New Roman" w:hAnsi="Times New Roman"/>
-          <w:b w:val="false"/>
-          <w:bCs w:val="false"/>
-          <w:sz w:val="32"/>
-        </w:rPr>
-        <w:t>1</w:t>
+        <w:t>Programming Lab: 01</w:t>
       </w:r>
     </w:p>
     <w:p>
       <w:pPr>
         <w:pStyle w:val="Normal"/>
-        <w:spacing w:lineRule="auto"/>
+        <w:spacing w:lineRule="auto" w:line="240"/>
         <w:jc w:val="center"/>
         <w:rPr>
           <w:rFonts w:ascii="Times New Roman" w:hAnsi="Times New Roman" w:eastAsia="Times New Roman" w:cs="Times New Roman"/>
@@ -1078,7 +1060,7 @@
       </w:tblPr>
       <w:tblGrid>
         <w:gridCol w:w="4050"/>
-        <w:gridCol w:w="5310"/>
+        <w:gridCol w:w="5309"/>
       </w:tblGrid>
       <w:tr>
         <w:trPr>
@@ -1093,7 +1075,7 @@
           <w:p>
             <w:pPr>
               <w:pStyle w:val="Normal"/>
-              <w:spacing w:lineRule="auto"/>
+              <w:spacing w:lineRule="auto" w:line="240"/>
               <w:rPr>
                 <w:rFonts w:ascii="Times New Roman" w:hAnsi="Times New Roman" w:eastAsia="Times New Roman" w:cs="Times New Roman"/>
                 <w:sz w:val="32"/>
@@ -1110,7 +1092,7 @@
         </w:tc>
         <w:tc>
           <w:tcPr>
-            <w:tcW w:w="5310" w:type="dxa"/>
+            <w:tcW w:w="5309" w:type="dxa"/>
             <w:tcBorders/>
             <w:shd w:fill="auto" w:val="clear"/>
           </w:tcPr>
@@ -1118,7 +1100,7 @@
             <w:pPr>
               <w:pStyle w:val="Normal"/>
               <w:snapToGrid w:val="false"/>
-              <w:spacing w:lineRule="auto"/>
+              <w:spacing w:lineRule="auto" w:line="240"/>
               <w:ind w:left="0" w:right="0" w:hanging="0"/>
               <w:jc w:val="right"/>
               <w:rPr>
@@ -1149,7 +1131,7 @@
           <w:p>
             <w:pPr>
               <w:pStyle w:val="Normal"/>
-              <w:spacing w:lineRule="auto"/>
+              <w:spacing w:lineRule="auto" w:line="240"/>
               <w:rPr>
                 <w:rFonts w:ascii="Times New Roman" w:hAnsi="Times New Roman" w:eastAsia="Times New Roman" w:cs="Times New Roman"/>
                 <w:sz w:val="32"/>
@@ -1166,14 +1148,14 @@
         </w:tc>
         <w:tc>
           <w:tcPr>
-            <w:tcW w:w="5310" w:type="dxa"/>
+            <w:tcW w:w="5309" w:type="dxa"/>
             <w:tcBorders/>
             <w:shd w:fill="auto" w:val="clear"/>
           </w:tcPr>
           <w:p>
             <w:pPr>
               <w:pStyle w:val="Normal"/>
-              <w:spacing w:lineRule="auto"/>
+              <w:spacing w:lineRule="auto" w:line="240"/>
               <w:ind w:left="0" w:right="0" w:hanging="0"/>
               <w:jc w:val="right"/>
               <w:rPr>
@@ -1410,17 +1392,7 @@
           <w:sz w:val="32"/>
           <w:szCs w:val="32"/>
         </w:rPr>
-        <w:t>C</w:t>
-      </w:r>
-      <w:r>
-        <w:rPr>
-          <w:rFonts w:ascii="Times New Roman" w:hAnsi="Times New Roman"/>
-          <w:b w:val="false"/>
-          <w:bCs w:val="false"/>
-          <w:sz w:val="32"/>
-          <w:szCs w:val="32"/>
-        </w:rPr>
-        <w:t>PU scheduling decisions may take place when a process:</w:t>
+        <w:t>CPU scheduling decisions may take place when a process:</w:t>
       </w:r>
     </w:p>
     <w:p>
@@ -1451,7 +1423,7 @@
         <w:pStyle w:val="Normal"/>
         <w:numPr>
           <w:ilvl w:val="0"/>
-          <w:numId w:val="2"/>
+          <w:numId w:val="1"/>
         </w:numPr>
         <w:ind w:left="709" w:right="0" w:hanging="0"/>
         <w:jc w:val="both"/>
@@ -1480,7 +1452,7 @@
         <w:pStyle w:val="Normal"/>
         <w:numPr>
           <w:ilvl w:val="0"/>
-          <w:numId w:val="2"/>
+          <w:numId w:val="1"/>
         </w:numPr>
         <w:ind w:left="709" w:right="0" w:hanging="0"/>
         <w:jc w:val="both"/>
@@ -1509,7 +1481,7 @@
         <w:pStyle w:val="Normal"/>
         <w:numPr>
           <w:ilvl w:val="0"/>
-          <w:numId w:val="2"/>
+          <w:numId w:val="1"/>
         </w:numPr>
         <w:ind w:left="709" w:right="0" w:hanging="0"/>
         <w:jc w:val="both"/>
@@ -1538,7 +1510,7 @@
         <w:pStyle w:val="Normal"/>
         <w:numPr>
           <w:ilvl w:val="0"/>
-          <w:numId w:val="2"/>
+          <w:numId w:val="1"/>
         </w:numPr>
         <w:ind w:left="709" w:right="0" w:hanging="0"/>
         <w:jc w:val="both"/>
@@ -1640,7 +1612,7 @@
         <w:pStyle w:val="Normal"/>
         <w:numPr>
           <w:ilvl w:val="1"/>
-          <w:numId w:val="3"/>
+          <w:numId w:val="2"/>
         </w:numPr>
         <w:jc w:val="both"/>
         <w:rPr>
@@ -1668,7 +1640,7 @@
         <w:pStyle w:val="Normal"/>
         <w:numPr>
           <w:ilvl w:val="1"/>
-          <w:numId w:val="3"/>
+          <w:numId w:val="2"/>
         </w:numPr>
         <w:jc w:val="both"/>
         <w:rPr>
@@ -1763,7 +1735,7 @@
         <w:pStyle w:val="Normal"/>
         <w:numPr>
           <w:ilvl w:val="0"/>
-          <w:numId w:val="4"/>
+          <w:numId w:val="3"/>
         </w:numPr>
         <w:jc w:val="both"/>
         <w:rPr>
@@ -1820,7 +1792,7 @@
         <w:pStyle w:val="Normal"/>
         <w:numPr>
           <w:ilvl w:val="0"/>
-          <w:numId w:val="4"/>
+          <w:numId w:val="3"/>
         </w:numPr>
         <w:jc w:val="both"/>
         <w:rPr>
@@ -1841,6 +1813,106 @@
           <w:szCs w:val="32"/>
         </w:rPr>
         <w:t xml:space="preserve">It selects a process and lets run for a specific time duration, called time quantum. </w:t>
+      </w:r>
+    </w:p>
+    <w:p>
+      <w:pPr>
+        <w:pStyle w:val="Normal"/>
+        <w:numPr>
+          <w:ilvl w:val="0"/>
+          <w:numId w:val="3"/>
+        </w:numPr>
+        <w:jc w:val="both"/>
+        <w:rPr>
+          <w:rFonts w:ascii="Times New Roman" w:hAnsi="Times New Roman"/>
+          <w:b w:val="false"/>
+          <w:b w:val="false"/>
+          <w:bCs w:val="false"/>
+          <w:sz w:val="32"/>
+          <w:szCs w:val="32"/>
+        </w:rPr>
+      </w:pPr>
+      <w:r>
+        <w:rPr>
+          <w:rFonts w:ascii="Times New Roman" w:hAnsi="Times New Roman"/>
+          <w:b w:val="false"/>
+          <w:bCs w:val="false"/>
+          <w:sz w:val="32"/>
+          <w:szCs w:val="32"/>
+        </w:rPr>
+        <w:t>If process is still running at the end of the time interval, it is suspended and the scheduler selects another process to run.</w:t>
+      </w:r>
+    </w:p>
+    <w:p>
+      <w:pPr>
+        <w:pStyle w:val="Normal"/>
+        <w:numPr>
+          <w:ilvl w:val="0"/>
+          <w:numId w:val="0"/>
+        </w:numPr>
+        <w:ind w:left="720" w:hanging="0"/>
+        <w:rPr>
+          <w:rFonts w:ascii="Times New Roman" w:hAnsi="Times New Roman"/>
+          <w:b/>
+          <w:b/>
+          <w:bCs/>
+          <w:sz w:val="32"/>
+          <w:szCs w:val="32"/>
+        </w:rPr>
+      </w:pPr>
+      <w:r>
+        <w:rPr>
+          <w:rFonts w:ascii="Times New Roman" w:hAnsi="Times New Roman"/>
+          <w:b/>
+          <w:bCs/>
+          <w:sz w:val="32"/>
+          <w:szCs w:val="32"/>
+        </w:rPr>
+      </w:r>
+    </w:p>
+    <w:p>
+      <w:pPr>
+        <w:pStyle w:val="Normal"/>
+        <w:rPr>
+          <w:rFonts w:ascii="Times New Roman" w:hAnsi="Times New Roman"/>
+          <w:b/>
+          <w:b/>
+          <w:bCs/>
+          <w:sz w:val="32"/>
+          <w:szCs w:val="32"/>
+        </w:rPr>
+      </w:pPr>
+      <w:r>
+        <w:rPr>
+          <w:rFonts w:ascii="Times New Roman" w:hAnsi="Times New Roman"/>
+          <w:b/>
+          <w:bCs/>
+          <w:sz w:val="32"/>
+          <w:szCs w:val="32"/>
+        </w:rPr>
+        <w:t>Non Preemptive:</w:t>
+      </w:r>
+    </w:p>
+    <w:p>
+      <w:pPr>
+        <w:pStyle w:val="Normal"/>
+        <w:rPr>
+          <w:rFonts w:ascii="Times New Roman" w:hAnsi="Times New Roman"/>
+          <w:b/>
+          <w:b/>
+          <w:bCs/>
+          <w:sz w:val="32"/>
+          <w:szCs w:val="32"/>
+        </w:rPr>
+      </w:pPr>
+      <w:r>
+        <w:rPr>
+          <w:rFonts w:ascii="Times New Roman" w:hAnsi="Times New Roman"/>
+          <w:b/>
+          <w:bCs/>
+          <w:sz w:val="32"/>
+          <w:szCs w:val="32"/>
+        </w:rPr>
       </w:r>
     </w:p>
     <w:p>
@@ -1868,7 +1940,35 @@
           <w:sz w:val="32"/>
           <w:szCs w:val="32"/>
         </w:rPr>
-        <w:t>If process is still running at the end of the time interval, it is suspended and the scheduler selects another process to run.</w:t>
+        <w:t>In non-preemptive scheduling, the running process can only lose the processor voluntarily by terminating or by requesting and I/O. OR, once CPU given to a process it can not be preempted until the process completes its CPU burst.</w:t>
+      </w:r>
+    </w:p>
+    <w:p>
+      <w:pPr>
+        <w:pStyle w:val="Normal"/>
+        <w:numPr>
+          <w:ilvl w:val="0"/>
+          <w:numId w:val="4"/>
+        </w:numPr>
+        <w:jc w:val="both"/>
+        <w:rPr>
+          <w:rFonts w:ascii="Times New Roman" w:hAnsi="Times New Roman"/>
+          <w:b w:val="false"/>
+          <w:b w:val="false"/>
+          <w:bCs w:val="false"/>
+          <w:sz w:val="32"/>
+          <w:szCs w:val="32"/>
+        </w:rPr>
+      </w:pPr>
+      <w:r>
+        <w:rPr>
+          <w:rFonts w:ascii="Times New Roman" w:hAnsi="Times New Roman"/>
+          <w:b w:val="false"/>
+          <w:bCs w:val="false"/>
+          <w:sz w:val="32"/>
+          <w:szCs w:val="32"/>
+        </w:rPr>
+        <w:t>It selects a process to run and then just lets it run until it blocks or terminates.</w:t>
       </w:r>
     </w:p>
     <w:p>
@@ -1881,6 +1981,24 @@
         <w:ind w:left="720" w:hanging="0"/>
         <w:rPr>
           <w:rFonts w:ascii="Times New Roman" w:hAnsi="Times New Roman"/>
+          <w:sz w:val="32"/>
+          <w:szCs w:val="32"/>
+        </w:rPr>
+      </w:pPr>
+      <w:r>
+        <w:rPr>
+          <w:rFonts w:ascii="Times New Roman" w:hAnsi="Times New Roman"/>
+          <w:sz w:val="32"/>
+          <w:szCs w:val="32"/>
+        </w:rPr>
+      </w:r>
+    </w:p>
+    <w:p>
+      <w:pPr>
+        <w:pStyle w:val="Normal"/>
+        <w:jc w:val="both"/>
+        <w:rPr>
+          <w:rFonts w:ascii="Times New Roman" w:hAnsi="Times New Roman"/>
           <w:b/>
           <w:b/>
           <w:bCs/>
@@ -1896,34 +2014,13 @@
           <w:sz w:val="32"/>
           <w:szCs w:val="32"/>
         </w:rPr>
+        <w:t xml:space="preserve">Scheduling Criteria: </w:t>
       </w:r>
     </w:p>
     <w:p>
       <w:pPr>
         <w:pStyle w:val="Normal"/>
-        <w:rPr>
-          <w:rFonts w:ascii="Times New Roman" w:hAnsi="Times New Roman"/>
-          <w:b/>
-          <w:b/>
-          <w:bCs/>
-          <w:sz w:val="32"/>
-          <w:szCs w:val="32"/>
-        </w:rPr>
-      </w:pPr>
-      <w:r>
-        <w:rPr>
-          <w:rFonts w:ascii="Times New Roman" w:hAnsi="Times New Roman"/>
-          <w:b/>
-          <w:bCs/>
-          <w:sz w:val="32"/>
-          <w:szCs w:val="32"/>
-        </w:rPr>
-        <w:t>Non Preemptive:</w:t>
-      </w:r>
-    </w:p>
-    <w:p>
-      <w:pPr>
-        <w:pStyle w:val="Normal"/>
+        <w:jc w:val="both"/>
         <w:rPr>
           <w:rFonts w:ascii="Times New Roman" w:hAnsi="Times New Roman"/>
           <w:b/>
@@ -1968,7 +2065,7 @@
           <w:sz w:val="32"/>
           <w:szCs w:val="32"/>
         </w:rPr>
-        <w:t>In non-preemptive scheduling, the running process can only lose the processor voluntarily by terminating or by requesting and I/O. OR, once CPU given to a process it can not be preempted until the process completes its CPU burst.</w:t>
+        <w:t>CPU utilization: keep the CPU as busy as possible</w:t>
       </w:r>
     </w:p>
     <w:p>
@@ -1996,7 +2093,7 @@
           <w:sz w:val="32"/>
           <w:szCs w:val="32"/>
         </w:rPr>
-        <w:t>It selects a process to run and then just lets it run until it blocks or terminates.</w:t>
+        <w:t>Throughput: No of processes that complete their execution per time unit</w:t>
       </w:r>
     </w:p>
     <w:p>
@@ -2004,68 +2101,27 @@
         <w:pStyle w:val="Normal"/>
         <w:numPr>
           <w:ilvl w:val="0"/>
-          <w:numId w:val="0"/>
+          <w:numId w:val="5"/>
         </w:numPr>
-        <w:ind w:left="720" w:hanging="0"/>
-        <w:rPr>
-          <w:rFonts w:ascii="Times New Roman" w:hAnsi="Times New Roman"/>
-          <w:sz w:val="32"/>
-          <w:szCs w:val="32"/>
-        </w:rPr>
-      </w:pPr>
-      <w:r>
-        <w:rPr>
-          <w:rFonts w:ascii="Times New Roman" w:hAnsi="Times New Roman"/>
-          <w:sz w:val="32"/>
-          <w:szCs w:val="32"/>
-        </w:rPr>
-      </w:r>
-    </w:p>
-    <w:p>
-      <w:pPr>
-        <w:pStyle w:val="Normal"/>
         <w:jc w:val="both"/>
         <w:rPr>
           <w:rFonts w:ascii="Times New Roman" w:hAnsi="Times New Roman"/>
-          <w:b/>
-          <w:b/>
-          <w:bCs/>
-          <w:sz w:val="32"/>
-          <w:szCs w:val="32"/>
-        </w:rPr>
-      </w:pPr>
-      <w:r>
-        <w:rPr>
-          <w:rFonts w:ascii="Times New Roman" w:hAnsi="Times New Roman"/>
-          <w:b/>
-          <w:bCs/>
-          <w:sz w:val="32"/>
-          <w:szCs w:val="32"/>
-        </w:rPr>
-        <w:t xml:space="preserve">Scheduling Criteria: </w:t>
-      </w:r>
-    </w:p>
-    <w:p>
-      <w:pPr>
-        <w:pStyle w:val="Normal"/>
-        <w:jc w:val="both"/>
-        <w:rPr>
-          <w:rFonts w:ascii="Times New Roman" w:hAnsi="Times New Roman"/>
-          <w:b/>
-          <w:b/>
-          <w:bCs/>
-          <w:sz w:val="32"/>
-          <w:szCs w:val="32"/>
-        </w:rPr>
-      </w:pPr>
-      <w:r>
-        <w:rPr>
-          <w:rFonts w:ascii="Times New Roman" w:hAnsi="Times New Roman"/>
-          <w:b/>
-          <w:bCs/>
-          <w:sz w:val="32"/>
-          <w:szCs w:val="32"/>
-        </w:rPr>
+          <w:b w:val="false"/>
+          <w:b w:val="false"/>
+          <w:bCs w:val="false"/>
+          <w:sz w:val="32"/>
+          <w:szCs w:val="32"/>
+        </w:rPr>
+      </w:pPr>
+      <w:r>
+        <w:rPr>
+          <w:rFonts w:ascii="Times New Roman" w:hAnsi="Times New Roman"/>
+          <w:b w:val="false"/>
+          <w:bCs w:val="false"/>
+          <w:sz w:val="32"/>
+          <w:szCs w:val="32"/>
+        </w:rPr>
+        <w:t>Turnaround time: amount of time to execute a particular process (time from submission to termination)</w:t>
       </w:r>
     </w:p>
     <w:p>
@@ -2073,91 +2129,7 @@
         <w:pStyle w:val="Normal"/>
         <w:numPr>
           <w:ilvl w:val="0"/>
-          <w:numId w:val="6"/>
-        </w:numPr>
-        <w:jc w:val="both"/>
-        <w:rPr>
-          <w:rFonts w:ascii="Times New Roman" w:hAnsi="Times New Roman"/>
-          <w:b w:val="false"/>
-          <w:b w:val="false"/>
-          <w:bCs w:val="false"/>
-          <w:sz w:val="32"/>
-          <w:szCs w:val="32"/>
-        </w:rPr>
-      </w:pPr>
-      <w:r>
-        <w:rPr>
-          <w:rFonts w:ascii="Times New Roman" w:hAnsi="Times New Roman"/>
-          <w:b w:val="false"/>
-          <w:bCs w:val="false"/>
-          <w:sz w:val="32"/>
-          <w:szCs w:val="32"/>
-        </w:rPr>
-        <w:t>CPU utilization: keep the CPU as busy as possible</w:t>
-      </w:r>
-    </w:p>
-    <w:p>
-      <w:pPr>
-        <w:pStyle w:val="Normal"/>
-        <w:numPr>
-          <w:ilvl w:val="0"/>
-          <w:numId w:val="6"/>
-        </w:numPr>
-        <w:jc w:val="both"/>
-        <w:rPr>
-          <w:rFonts w:ascii="Times New Roman" w:hAnsi="Times New Roman"/>
-          <w:b w:val="false"/>
-          <w:b w:val="false"/>
-          <w:bCs w:val="false"/>
-          <w:sz w:val="32"/>
-          <w:szCs w:val="32"/>
-        </w:rPr>
-      </w:pPr>
-      <w:r>
-        <w:rPr>
-          <w:rFonts w:ascii="Times New Roman" w:hAnsi="Times New Roman"/>
-          <w:b w:val="false"/>
-          <w:bCs w:val="false"/>
-          <w:sz w:val="32"/>
-          <w:szCs w:val="32"/>
-        </w:rPr>
-        <w:t>Throughput: No of processes that complete their execution per time unit</w:t>
-      </w:r>
-    </w:p>
-    <w:p>
-      <w:pPr>
-        <w:pStyle w:val="Normal"/>
-        <w:numPr>
-          <w:ilvl w:val="0"/>
-          <w:numId w:val="6"/>
-        </w:numPr>
-        <w:jc w:val="both"/>
-        <w:rPr>
-          <w:rFonts w:ascii="Times New Roman" w:hAnsi="Times New Roman"/>
-          <w:b w:val="false"/>
-          <w:b w:val="false"/>
-          <w:bCs w:val="false"/>
-          <w:sz w:val="32"/>
-          <w:szCs w:val="32"/>
-        </w:rPr>
-      </w:pPr>
-      <w:r>
-        <w:rPr>
-          <w:rFonts w:ascii="Times New Roman" w:hAnsi="Times New Roman"/>
-          <w:b w:val="false"/>
-          <w:bCs w:val="false"/>
-          <w:sz w:val="32"/>
-          <w:szCs w:val="32"/>
-        </w:rPr>
-        <w:t>Turnaround time: amount of time to execute a particular process (time from submission to termination)</w:t>
-      </w:r>
-    </w:p>
-    <w:p>
-      <w:pPr>
-        <w:pStyle w:val="Normal"/>
-        <w:numPr>
-          <w:ilvl w:val="0"/>
-          <w:numId w:val="6"/>
+          <w:numId w:val="5"/>
         </w:numPr>
         <w:jc w:val="both"/>
         <w:rPr>
@@ -2215,6 +2187,7 @@
         <w:rPr>
           <w:rFonts w:ascii="Times New Roman" w:hAnsi="Times New Roman"/>
           <w:b/>
+          <w:b/>
           <w:sz w:val="32"/>
         </w:rPr>
       </w:pPr>
@@ -2240,35 +2213,7 @@
           <w:sz w:val="32"/>
           <w:szCs w:val="32"/>
         </w:rPr>
-        <w:t xml:space="preserve">A Process Scheduler schedules different processes to be assigned to the CPU based on particular scheduling algorithms. There are </w:t>
-      </w:r>
-      <w:r>
-        <w:rPr>
-          <w:rFonts w:ascii="Times New Roman" w:hAnsi="Times New Roman"/>
-          <w:b w:val="false"/>
-          <w:i w:val="false"/>
-          <w:caps w:val="false"/>
-          <w:smallCaps w:val="false"/>
-          <w:color w:val="000000"/>
-          <w:spacing w:val="0"/>
-          <w:sz w:val="32"/>
-          <w:szCs w:val="32"/>
-        </w:rPr>
-        <w:t>five</w:t>
-      </w:r>
-      <w:r>
-        <w:rPr>
-          <w:rFonts w:ascii="Times New Roman" w:hAnsi="Times New Roman"/>
-          <w:b w:val="false"/>
-          <w:i w:val="false"/>
-          <w:caps w:val="false"/>
-          <w:smallCaps w:val="false"/>
-          <w:color w:val="000000"/>
-          <w:spacing w:val="0"/>
-          <w:sz w:val="32"/>
-          <w:szCs w:val="32"/>
-        </w:rPr>
-        <w:t xml:space="preserve"> popular process scheduling algorithms which we are going to discuss in this chapter-</w:t>
+        <w:t>A Process Scheduler schedules different processes to be assigned to the CPU based on particular scheduling algorithms. There are five popular process scheduling algorithms which we are going to discuss in this chapter-</w:t>
       </w:r>
     </w:p>
     <w:p>
@@ -2278,6 +2223,8 @@
         <w:rPr>
           <w:rFonts w:ascii="Times New Roman" w:hAnsi="Times New Roman"/>
           <w:b w:val="false"/>
+          <w:b w:val="false"/>
+          <w:i w:val="false"/>
           <w:i w:val="false"/>
           <w:caps w:val="false"/>
           <w:smallCaps w:val="false"/>
@@ -2306,12 +2253,14 @@
         <w:pStyle w:val="TextBody"/>
         <w:numPr>
           <w:ilvl w:val="0"/>
-          <w:numId w:val="7"/>
+          <w:numId w:val="6"/>
         </w:numPr>
         <w:jc w:val="both"/>
         <w:rPr>
           <w:rFonts w:ascii="Times New Roman" w:hAnsi="Times New Roman"/>
           <w:b w:val="false"/>
+          <w:b w:val="false"/>
+          <w:i w:val="false"/>
           <w:i w:val="false"/>
           <w:caps w:val="false"/>
           <w:smallCaps w:val="false"/>
@@ -2341,7 +2290,7 @@
         <w:pStyle w:val="TextBody"/>
         <w:numPr>
           <w:ilvl w:val="0"/>
-          <w:numId w:val="7"/>
+          <w:numId w:val="6"/>
         </w:numPr>
         <w:jc w:val="both"/>
         <w:rPr>
@@ -2362,63 +2311,7 @@
           <w:sz w:val="32"/>
           <w:szCs w:val="32"/>
         </w:rPr>
-        <w:t>Shortest-Job-</w:t>
-      </w:r>
-      <w:r>
-        <w:rPr>
-          <w:rFonts w:ascii="Times New Roman" w:hAnsi="Times New Roman"/>
-          <w:b w:val="false"/>
-          <w:i w:val="false"/>
-          <w:caps w:val="false"/>
-          <w:smallCaps w:val="false"/>
-          <w:color w:val="000000"/>
-          <w:spacing w:val="0"/>
-          <w:sz w:val="32"/>
-          <w:szCs w:val="32"/>
-        </w:rPr>
-        <w:t>First</w:t>
-      </w:r>
-      <w:r>
-        <w:rPr>
-          <w:rFonts w:ascii="Times New Roman" w:hAnsi="Times New Roman"/>
-          <w:b w:val="false"/>
-          <w:i w:val="false"/>
-          <w:caps w:val="false"/>
-          <w:smallCaps w:val="false"/>
-          <w:color w:val="000000"/>
-          <w:spacing w:val="0"/>
-          <w:sz w:val="32"/>
-          <w:szCs w:val="32"/>
-        </w:rPr>
-        <w:t xml:space="preserve"> (SJ</w:t>
-      </w:r>
-      <w:r>
-        <w:rPr>
-          <w:rFonts w:ascii="Times New Roman" w:hAnsi="Times New Roman"/>
-          <w:b w:val="false"/>
-          <w:i w:val="false"/>
-          <w:caps w:val="false"/>
-          <w:smallCaps w:val="false"/>
-          <w:color w:val="000000"/>
-          <w:spacing w:val="0"/>
-          <w:sz w:val="32"/>
-          <w:szCs w:val="32"/>
-        </w:rPr>
-        <w:t>F</w:t>
-      </w:r>
-      <w:r>
-        <w:rPr>
-          <w:rFonts w:ascii="Times New Roman" w:hAnsi="Times New Roman"/>
-          <w:b w:val="false"/>
-          <w:i w:val="false"/>
-          <w:caps w:val="false"/>
-          <w:smallCaps w:val="false"/>
-          <w:color w:val="000000"/>
-          <w:spacing w:val="0"/>
-          <w:sz w:val="32"/>
-          <w:szCs w:val="32"/>
-        </w:rPr>
-        <w:t>) Scheduling</w:t>
+        <w:t>Shortest-Job-First (SJF) Scheduling</w:t>
       </w:r>
     </w:p>
     <w:p>
@@ -2426,12 +2319,14 @@
         <w:pStyle w:val="TextBody"/>
         <w:numPr>
           <w:ilvl w:val="0"/>
-          <w:numId w:val="7"/>
+          <w:numId w:val="6"/>
         </w:numPr>
         <w:jc w:val="both"/>
         <w:rPr>
           <w:rFonts w:ascii="Times New Roman" w:hAnsi="Times New Roman"/>
           <w:b w:val="false"/>
+          <w:b w:val="false"/>
+          <w:i w:val="false"/>
           <w:i w:val="false"/>
           <w:caps w:val="false"/>
           <w:smallCaps w:val="false"/>
@@ -2461,12 +2356,14 @@
         <w:pStyle w:val="TextBody"/>
         <w:numPr>
           <w:ilvl w:val="0"/>
-          <w:numId w:val="7"/>
+          <w:numId w:val="6"/>
         </w:numPr>
         <w:jc w:val="both"/>
         <w:rPr>
           <w:rFonts w:ascii="Times New Roman" w:hAnsi="Times New Roman"/>
           <w:b w:val="false"/>
+          <w:b w:val="false"/>
+          <w:i w:val="false"/>
           <w:i w:val="false"/>
           <w:caps w:val="false"/>
           <w:smallCaps w:val="false"/>
@@ -2496,12 +2393,14 @@
         <w:pStyle w:val="TextBody"/>
         <w:numPr>
           <w:ilvl w:val="0"/>
-          <w:numId w:val="7"/>
+          <w:numId w:val="6"/>
         </w:numPr>
         <w:jc w:val="both"/>
         <w:rPr>
           <w:rFonts w:ascii="Times New Roman" w:hAnsi="Times New Roman"/>
           <w:b w:val="false"/>
+          <w:b w:val="false"/>
+          <w:i w:val="false"/>
           <w:i w:val="false"/>
           <w:caps w:val="false"/>
           <w:smallCaps w:val="false"/>
@@ -2538,6 +2437,8 @@
         <w:rPr>
           <w:rFonts w:ascii="Times New Roman" w:hAnsi="Times New Roman"/>
           <w:b w:val="false"/>
+          <w:b w:val="false"/>
+          <w:i w:val="false"/>
           <w:i w:val="false"/>
           <w:caps w:val="false"/>
           <w:smallCaps w:val="false"/>
@@ -2621,21 +2522,7 @@
           <w:sz w:val="32"/>
           <w:szCs w:val="32"/>
         </w:rPr>
-        <w:t>j</w:t>
-      </w:r>
-      <w:r>
-        <w:rPr>
-          <w:rFonts w:ascii="Times New Roman" w:hAnsi="Times New Roman"/>
-          <w:b w:val="false"/>
-          <w:i w:val="false"/>
-          <w:caps w:val="false"/>
-          <w:smallCaps w:val="false"/>
-          <w:color w:val="000000"/>
-          <w:spacing w:val="0"/>
-          <w:sz w:val="32"/>
-          <w:szCs w:val="32"/>
-        </w:rPr>
-        <w:t>obs are executed on first come, first serve basis. It is a non-preemptive, pre-emptive scheduling algorithm. Easy to understand and implement. Easy to understand and implement. Its implementation is based on FIFO queue. Poor in performance as average wait time is high.</w:t>
+        <w:t>jobs are executed on first come, first serve basis. It is a non-preemptive, pre-emptive scheduling algorithm. Easy to understand and implement. Easy to understand and implement. Its implementation is based on FIFO queue. Poor in performance as average wait time is high.</w:t>
       </w:r>
     </w:p>
     <w:p>
@@ -2644,6 +2531,8 @@
         <w:rPr>
           <w:rFonts w:ascii="Times New Roman" w:hAnsi="Times New Roman"/>
           <w:b w:val="false"/>
+          <w:b w:val="false"/>
+          <w:i w:val="false"/>
           <w:i w:val="false"/>
           <w:caps w:val="false"/>
           <w:smallCaps w:val="false"/>
@@ -2686,352 +2575,22 @@
           <w:sz w:val="32"/>
           <w:szCs w:val="32"/>
         </w:rPr>
-        <w:t>Shortest-Job-</w:t>
-      </w:r>
-      <w:r>
-        <w:rPr>
-          <w:rFonts w:ascii="Times New Roman" w:hAnsi="Times New Roman"/>
-          <w:b/>
-          <w:bCs/>
-          <w:i w:val="false"/>
-          <w:caps w:val="false"/>
-          <w:smallCaps w:val="false"/>
-          <w:color w:val="000000"/>
-          <w:spacing w:val="0"/>
-          <w:sz w:val="32"/>
-          <w:szCs w:val="32"/>
-        </w:rPr>
-        <w:t>Firs</w:t>
-      </w:r>
-      <w:r>
-        <w:rPr>
-          <w:rFonts w:ascii="Times New Roman" w:hAnsi="Times New Roman"/>
-          <w:b/>
-          <w:bCs/>
-          <w:i w:val="false"/>
-          <w:caps w:val="false"/>
-          <w:smallCaps w:val="false"/>
-          <w:color w:val="000000"/>
-          <w:spacing w:val="0"/>
-          <w:sz w:val="32"/>
-          <w:szCs w:val="32"/>
-        </w:rPr>
-        <w:t>t  (SJ</w:t>
-      </w:r>
-      <w:r>
-        <w:rPr>
-          <w:rFonts w:ascii="Times New Roman" w:hAnsi="Times New Roman"/>
-          <w:b/>
-          <w:bCs/>
-          <w:i w:val="false"/>
-          <w:caps w:val="false"/>
-          <w:smallCaps w:val="false"/>
-          <w:color w:val="000000"/>
-          <w:spacing w:val="0"/>
-          <w:sz w:val="32"/>
-          <w:szCs w:val="32"/>
-        </w:rPr>
-        <w:t>F</w:t>
-      </w:r>
-      <w:r>
-        <w:rPr>
-          <w:rFonts w:ascii="Times New Roman" w:hAnsi="Times New Roman"/>
-          <w:b/>
-          <w:bCs/>
-          <w:i w:val="false"/>
-          <w:caps w:val="false"/>
-          <w:smallCaps w:val="false"/>
-          <w:color w:val="000000"/>
-          <w:spacing w:val="0"/>
-          <w:sz w:val="32"/>
-          <w:szCs w:val="32"/>
-        </w:rPr>
-        <w:t xml:space="preserve">): </w:t>
-      </w:r>
-      <w:r>
-        <w:rPr>
-          <w:rFonts w:ascii="Times New Roman" w:hAnsi="Times New Roman"/>
-          <w:b w:val="false"/>
-          <w:bCs w:val="false"/>
-          <w:i w:val="false"/>
-          <w:caps w:val="false"/>
-          <w:smallCaps w:val="false"/>
-          <w:color w:val="000000"/>
-          <w:spacing w:val="0"/>
-          <w:sz w:val="32"/>
-          <w:szCs w:val="32"/>
-        </w:rPr>
-        <w:t>In Shortest-Job-</w:t>
-      </w:r>
-      <w:r>
-        <w:rPr>
-          <w:rFonts w:ascii="Times New Roman" w:hAnsi="Times New Roman"/>
-          <w:b w:val="false"/>
-          <w:bCs w:val="false"/>
-          <w:i w:val="false"/>
-          <w:caps w:val="false"/>
-          <w:smallCaps w:val="false"/>
-          <w:color w:val="000000"/>
-          <w:spacing w:val="0"/>
-          <w:sz w:val="32"/>
-          <w:szCs w:val="32"/>
-        </w:rPr>
-        <w:t>Firs</w:t>
-      </w:r>
-      <w:r>
-        <w:rPr>
-          <w:rFonts w:ascii="Times New Roman" w:hAnsi="Times New Roman"/>
-          <w:b w:val="false"/>
-          <w:bCs w:val="false"/>
-          <w:i w:val="false"/>
-          <w:caps w:val="false"/>
-          <w:smallCaps w:val="false"/>
-          <w:color w:val="000000"/>
-          <w:spacing w:val="0"/>
-          <w:sz w:val="32"/>
-          <w:szCs w:val="32"/>
-        </w:rPr>
-        <w:t>t (SJ</w:t>
-      </w:r>
-      <w:r>
-        <w:rPr>
-          <w:rFonts w:ascii="Times New Roman" w:hAnsi="Times New Roman"/>
-          <w:b w:val="false"/>
-          <w:bCs w:val="false"/>
-          <w:i w:val="false"/>
-          <w:caps w:val="false"/>
-          <w:smallCaps w:val="false"/>
-          <w:color w:val="000000"/>
-          <w:spacing w:val="0"/>
-          <w:sz w:val="32"/>
-          <w:szCs w:val="32"/>
-        </w:rPr>
-        <w:t>F</w:t>
-      </w:r>
-      <w:r>
-        <w:rPr>
-          <w:rFonts w:ascii="Times New Roman" w:hAnsi="Times New Roman"/>
-          <w:b w:val="false"/>
-          <w:bCs w:val="false"/>
-          <w:i w:val="false"/>
-          <w:caps w:val="false"/>
-          <w:smallCaps w:val="false"/>
-          <w:color w:val="000000"/>
-          <w:spacing w:val="0"/>
-          <w:sz w:val="32"/>
-          <w:szCs w:val="32"/>
-        </w:rPr>
-        <w:t xml:space="preserve">) </w:t>
-      </w:r>
-      <w:r>
-        <w:rPr>
-          <w:rFonts w:ascii="Times New Roman" w:hAnsi="Times New Roman"/>
-          <w:b w:val="false"/>
-          <w:bCs w:val="false"/>
-          <w:i w:val="false"/>
-          <w:caps w:val="false"/>
-          <w:smallCaps w:val="false"/>
-          <w:color w:val="000000"/>
-          <w:spacing w:val="0"/>
-          <w:sz w:val="32"/>
-          <w:szCs w:val="32"/>
-        </w:rPr>
-        <w:t>j</w:t>
-      </w:r>
-      <w:r>
-        <w:rPr>
-          <w:rFonts w:ascii="Times New Roman" w:hAnsi="Times New Roman"/>
-          <w:b w:val="false"/>
-          <w:bCs w:val="false"/>
-          <w:i w:val="false"/>
-          <w:caps w:val="false"/>
-          <w:smallCaps w:val="false"/>
-          <w:color w:val="000000"/>
-          <w:spacing w:val="0"/>
-          <w:sz w:val="32"/>
-          <w:szCs w:val="32"/>
-        </w:rPr>
-        <w:t xml:space="preserve">obs </w:t>
-      </w:r>
-      <w:r>
-        <w:rPr>
-          <w:rFonts w:ascii="Times New Roman" w:hAnsi="Times New Roman"/>
-          <w:b w:val="false"/>
-          <w:bCs w:val="false"/>
-          <w:i w:val="false"/>
-          <w:caps w:val="false"/>
-          <w:smallCaps w:val="false"/>
-          <w:color w:val="000000"/>
-          <w:spacing w:val="0"/>
-          <w:sz w:val="32"/>
-          <w:szCs w:val="32"/>
-        </w:rPr>
-        <w:t>algorithm</w:t>
-      </w:r>
-      <w:r>
-        <w:rPr>
-          <w:rFonts w:ascii="Times New Roman" w:hAnsi="Times New Roman"/>
-          <w:b w:val="false"/>
-          <w:bCs w:val="false"/>
-          <w:i w:val="false"/>
-          <w:caps w:val="false"/>
-          <w:smallCaps w:val="false"/>
-          <w:color w:val="000000"/>
-          <w:spacing w:val="0"/>
-          <w:sz w:val="32"/>
-          <w:szCs w:val="32"/>
-        </w:rPr>
-        <w:t xml:space="preserve"> </w:t>
-      </w:r>
-      <w:r>
-        <w:rPr>
-          <w:rFonts w:ascii="Times New Roman" w:hAnsi="Times New Roman"/>
-          <w:b w:val="false"/>
-          <w:bCs w:val="false"/>
-          <w:i w:val="false"/>
-          <w:caps w:val="false"/>
-          <w:smallCaps w:val="false"/>
-          <w:color w:val="000000"/>
-          <w:spacing w:val="0"/>
-          <w:sz w:val="32"/>
-          <w:szCs w:val="32"/>
-        </w:rPr>
-        <w:t xml:space="preserve">Jobs </w:t>
-      </w:r>
-      <w:r>
-        <w:rPr>
-          <w:rFonts w:ascii="Times New Roman" w:hAnsi="Times New Roman"/>
-          <w:b w:val="false"/>
-          <w:bCs w:val="false"/>
-          <w:i w:val="false"/>
-          <w:caps w:val="false"/>
-          <w:smallCaps w:val="false"/>
-          <w:color w:val="000000"/>
-          <w:spacing w:val="0"/>
-          <w:sz w:val="32"/>
-          <w:szCs w:val="32"/>
-        </w:rPr>
-        <w:t xml:space="preserve">are executed on </w:t>
-      </w:r>
-      <w:r>
-        <w:rPr>
-          <w:rFonts w:ascii="Times New Roman" w:hAnsi="Times New Roman"/>
-          <w:b w:val="false"/>
-          <w:bCs w:val="false"/>
-          <w:i w:val="false"/>
-          <w:caps w:val="false"/>
-          <w:smallCaps w:val="false"/>
-          <w:color w:val="000000"/>
-          <w:spacing w:val="0"/>
-          <w:sz w:val="32"/>
-          <w:szCs w:val="32"/>
-        </w:rPr>
-        <w:t xml:space="preserve">shortest Job First basis. </w:t>
-      </w:r>
-      <w:r>
-        <w:rPr>
-          <w:rFonts w:ascii="Times New Roman" w:hAnsi="Times New Roman"/>
-          <w:b w:val="false"/>
-          <w:bCs w:val="false"/>
-          <w:i w:val="false"/>
-          <w:caps w:val="false"/>
-          <w:smallCaps w:val="false"/>
-          <w:color w:val="000000"/>
-          <w:spacing w:val="0"/>
-          <w:sz w:val="32"/>
-          <w:szCs w:val="32"/>
-        </w:rPr>
-        <w:t>T</w:t>
-      </w:r>
-      <w:r>
-        <w:rPr>
-          <w:rFonts w:ascii="Times New Roman" w:hAnsi="Times New Roman"/>
-          <w:b w:val="false"/>
-          <w:bCs w:val="false"/>
-          <w:i w:val="false"/>
-          <w:caps w:val="false"/>
-          <w:smallCaps w:val="false"/>
-          <w:color w:val="000000"/>
-          <w:spacing w:val="0"/>
-          <w:sz w:val="32"/>
-          <w:szCs w:val="32"/>
-        </w:rPr>
-        <w:t xml:space="preserve">his is a non-preemptive, pre-emptive scheduling algorithm. </w:t>
-      </w:r>
-      <w:r>
-        <w:rPr>
-          <w:rFonts w:ascii="Times New Roman" w:hAnsi="Times New Roman"/>
-          <w:b w:val="false"/>
-          <w:bCs w:val="false"/>
-          <w:i w:val="false"/>
-          <w:caps w:val="false"/>
-          <w:smallCaps w:val="false"/>
-          <w:color w:val="000000"/>
-          <w:spacing w:val="0"/>
-          <w:sz w:val="32"/>
-          <w:szCs w:val="32"/>
-        </w:rPr>
-        <w:t xml:space="preserve">It is best </w:t>
-      </w:r>
-      <w:r>
-        <w:rPr>
-          <w:rFonts w:ascii="Times New Roman" w:hAnsi="Times New Roman"/>
-          <w:b w:val="false"/>
-          <w:bCs w:val="false"/>
-          <w:i w:val="false"/>
-          <w:caps w:val="false"/>
-          <w:smallCaps w:val="false"/>
-          <w:color w:val="000000"/>
-          <w:spacing w:val="0"/>
-          <w:sz w:val="32"/>
-          <w:szCs w:val="32"/>
-        </w:rPr>
-        <w:t xml:space="preserve">approach to minimize waiting time. </w:t>
-      </w:r>
-      <w:r>
-        <w:rPr>
-          <w:rFonts w:ascii="Times New Roman" w:hAnsi="Times New Roman"/>
-          <w:b w:val="false"/>
-          <w:bCs w:val="false"/>
-          <w:i w:val="false"/>
-          <w:caps w:val="false"/>
-          <w:smallCaps w:val="false"/>
-          <w:color w:val="000000"/>
-          <w:spacing w:val="0"/>
-          <w:sz w:val="32"/>
-          <w:szCs w:val="32"/>
-        </w:rPr>
-        <w:t xml:space="preserve">It is Easy to implement in Batch systems where required CPU time is known in advance. Impossible to implement in interactive systems where required CPU time is not known. The </w:t>
-      </w:r>
-      <w:r>
-        <w:rPr>
-          <w:rFonts w:ascii="Times New Roman" w:hAnsi="Times New Roman"/>
-          <w:b w:val="false"/>
-          <w:bCs w:val="false"/>
-          <w:i w:val="false"/>
-          <w:caps w:val="false"/>
-          <w:smallCaps w:val="false"/>
-          <w:color w:val="000000"/>
-          <w:spacing w:val="0"/>
-          <w:sz w:val="32"/>
-          <w:szCs w:val="32"/>
-        </w:rPr>
-        <w:t>processor</w:t>
-      </w:r>
-      <w:r>
-        <w:rPr>
-          <w:rFonts w:ascii="Times New Roman" w:hAnsi="Times New Roman"/>
-          <w:b w:val="false"/>
-          <w:bCs w:val="false"/>
-          <w:i w:val="false"/>
-          <w:caps w:val="false"/>
-          <w:smallCaps w:val="false"/>
-          <w:color w:val="000000"/>
-          <w:spacing w:val="0"/>
-          <w:sz w:val="32"/>
-          <w:szCs w:val="32"/>
-        </w:rPr>
-        <w:t xml:space="preserve"> should know in advance how much time process will take.</w:t>
+        <w:t xml:space="preserve">Shortest-Job-First  (SJF): </w:t>
+      </w:r>
+      <w:r>
+        <w:rPr>
+          <w:rFonts w:ascii="Times New Roman" w:hAnsi="Times New Roman"/>
+          <w:b w:val="false"/>
+          <w:bCs w:val="false"/>
+          <w:i w:val="false"/>
+          <w:caps w:val="false"/>
+          <w:smallCaps w:val="false"/>
+          <w:color w:val="000000"/>
+          <w:spacing w:val="0"/>
+          <w:sz w:val="32"/>
+          <w:szCs w:val="32"/>
+        </w:rPr>
+        <w:t>In Shortest-Job-First (SJF) jobs algorithm Jobs are executed on shortest Job First basis. This is a non-preemptive, pre-emptive scheduling algorithm. It is best approach to minimize waiting time. It is Easy to implement in Batch systems where required CPU time is known in advance. Impossible to implement in interactive systems where required CPU time is not known. The processor should know in advance how much time process will take.</w:t>
       </w:r>
     </w:p>
     <w:p>
@@ -3040,6 +2599,8 @@
         <w:rPr>
           <w:rFonts w:ascii="Verdana;Geneva;Tahoma;Arial;Helvetica;sans-serif" w:hAnsi="Verdana;Geneva;Tahoma;Arial;Helvetica;sans-serif"/>
           <w:b/>
+          <w:b/>
+          <w:i w:val="false"/>
           <w:i w:val="false"/>
           <w:caps w:val="false"/>
           <w:smallCaps w:val="false"/>
@@ -3061,12 +2622,26 @@
           <w:sz w:val="32"/>
           <w:szCs w:val="32"/>
         </w:rPr>
-        <w:t>Priority Base</w:t>
-      </w:r>
-      <w:r>
-        <w:rPr>
-          <w:rFonts w:ascii="Times New Roman" w:hAnsi="Times New Roman"/>
-          <w:b/>
+        <w:t xml:space="preserve">Priority Based: </w:t>
+      </w:r>
+      <w:r>
+        <w:rPr>
+          <w:rFonts w:ascii="Times New Roman" w:hAnsi="Times New Roman"/>
+          <w:b w:val="false"/>
+          <w:i w:val="false"/>
+          <w:caps w:val="false"/>
+          <w:smallCaps w:val="false"/>
+          <w:color w:val="000000"/>
+          <w:spacing w:val="0"/>
+          <w:sz w:val="32"/>
+          <w:szCs w:val="32"/>
+        </w:rPr>
+        <w:t>Priority scheduling is a non-preemptive algorithm and one of the most common scheduling algorithms in batch systems.</w:t>
+      </w:r>
+      <w:r>
+        <w:rPr>
+          <w:rFonts w:ascii="Times New Roman" w:hAnsi="Times New Roman"/>
+          <w:b w:val="false"/>
           <w:bCs/>
           <w:i w:val="false"/>
           <w:caps w:val="false"/>
@@ -3076,50 +2651,6 @@
           <w:sz w:val="32"/>
           <w:szCs w:val="32"/>
         </w:rPr>
-        <w:t>d</w:t>
-      </w:r>
-      <w:r>
-        <w:rPr>
-          <w:rFonts w:ascii="Times New Roman" w:hAnsi="Times New Roman"/>
-          <w:b/>
-          <w:bCs/>
-          <w:i w:val="false"/>
-          <w:caps w:val="false"/>
-          <w:smallCaps w:val="false"/>
-          <w:color w:val="000000"/>
-          <w:spacing w:val="0"/>
-          <w:sz w:val="32"/>
-          <w:szCs w:val="32"/>
-        </w:rPr>
-        <w:t xml:space="preserve">: </w:t>
-      </w:r>
-      <w:r>
-        <w:rPr>
-          <w:rFonts w:ascii="Times New Roman" w:hAnsi="Times New Roman"/>
-          <w:b w:val="false"/>
-          <w:i w:val="false"/>
-          <w:caps w:val="false"/>
-          <w:smallCaps w:val="false"/>
-          <w:color w:val="000000"/>
-          <w:spacing w:val="0"/>
-          <w:sz w:val="32"/>
-          <w:szCs w:val="32"/>
-        </w:rPr>
-        <w:t>Priority scheduling is a non-preemptive algorithm and one of the most common scheduling algorithms in batch systems.</w:t>
-      </w:r>
-      <w:r>
-        <w:rPr>
-          <w:rFonts w:ascii="Times New Roman" w:hAnsi="Times New Roman"/>
-          <w:b w:val="false"/>
-          <w:bCs/>
-          <w:i w:val="false"/>
-          <w:caps w:val="false"/>
-          <w:smallCaps w:val="false"/>
-          <w:color w:val="000000"/>
-          <w:spacing w:val="0"/>
-          <w:sz w:val="32"/>
-          <w:szCs w:val="32"/>
-        </w:rPr>
         <w:t xml:space="preserve"> Each process is assigned a priority. Process with highest priority is to be executed first and so on. Processes with same priority are executed on first come first served basis.</w:t>
       </w:r>
     </w:p>
@@ -3129,6 +2660,8 @@
         <w:rPr>
           <w:rFonts w:ascii="Times New Roman" w:hAnsi="Times New Roman"/>
           <w:b w:val="false"/>
+          <w:b w:val="false"/>
+          <w:i w:val="false"/>
           <w:i w:val="false"/>
           <w:caps w:val="false"/>
           <w:smallCaps w:val="false"/>
@@ -3160,6 +2693,8 @@
         <w:rPr>
           <w:rFonts w:ascii="Verdana;Geneva;Tahoma;Arial;Helvetica;sans-serif" w:hAnsi="Verdana;Geneva;Tahoma;Arial;Helvetica;sans-serif"/>
           <w:b/>
+          <w:b/>
+          <w:i w:val="false"/>
           <w:i w:val="false"/>
           <w:caps w:val="false"/>
           <w:smallCaps w:val="false"/>
@@ -3194,35 +2729,7 @@
           <w:sz w:val="32"/>
           <w:szCs w:val="32"/>
         </w:rPr>
-        <w:t>Shortest remaining time (SRT) is the preemptive version of the SJ</w:t>
-      </w:r>
-      <w:r>
-        <w:rPr>
-          <w:rFonts w:ascii="Times New Roman" w:hAnsi="Times New Roman"/>
-          <w:b w:val="false"/>
-          <w:i w:val="false"/>
-          <w:caps w:val="false"/>
-          <w:smallCaps w:val="false"/>
-          <w:color w:val="000000"/>
-          <w:spacing w:val="0"/>
-          <w:sz w:val="32"/>
-          <w:szCs w:val="32"/>
-        </w:rPr>
-        <w:t>F</w:t>
-      </w:r>
-      <w:r>
-        <w:rPr>
-          <w:rFonts w:ascii="Times New Roman" w:hAnsi="Times New Roman"/>
-          <w:b w:val="false"/>
-          <w:i w:val="false"/>
-          <w:caps w:val="false"/>
-          <w:smallCaps w:val="false"/>
-          <w:color w:val="000000"/>
-          <w:spacing w:val="0"/>
-          <w:sz w:val="32"/>
-          <w:szCs w:val="32"/>
-        </w:rPr>
-        <w:t xml:space="preserve"> algorithm. </w:t>
+        <w:t xml:space="preserve">Shortest remaining time (SRT) is the preemptive version of the SJF algorithm. </w:t>
       </w:r>
       <w:r>
         <w:rPr>
@@ -3237,37 +2744,7 @@
           <w:sz w:val="32"/>
           <w:szCs w:val="32"/>
         </w:rPr>
-        <w:t xml:space="preserve">The processor is allocated to the job closest to completion but it can be preempted by a newer ready job with shorter time to completion. </w:t>
-      </w:r>
-      <w:r>
-        <w:rPr>
-          <w:rFonts w:ascii="Times New Roman" w:hAnsi="Times New Roman"/>
-          <w:b w:val="false"/>
-          <w:bCs/>
-          <w:i w:val="false"/>
-          <w:caps w:val="false"/>
-          <w:smallCaps w:val="false"/>
-          <w:color w:val="000000"/>
-          <w:spacing w:val="0"/>
-          <w:sz w:val="32"/>
-          <w:szCs w:val="32"/>
-        </w:rPr>
-        <w:t xml:space="preserve">It is </w:t>
-      </w:r>
-      <w:r>
-        <w:rPr>
-          <w:rFonts w:ascii="Times New Roman" w:hAnsi="Times New Roman"/>
-          <w:b w:val="false"/>
-          <w:bCs/>
-          <w:i w:val="false"/>
-          <w:caps w:val="false"/>
-          <w:smallCaps w:val="false"/>
-          <w:color w:val="000000"/>
-          <w:spacing w:val="0"/>
-          <w:sz w:val="32"/>
-          <w:szCs w:val="32"/>
-        </w:rPr>
-        <w:t>Impossible to implement in interactive systems where required CPU time is not known. It is often used in batch environments where short jobs need to give preference.</w:t>
+        <w:t>The processor is allocated to the job closest to completion but it can be preempted by a newer ready job with shorter time to completion. It is Impossible to implement in interactive systems where required CPU time is not known. It is often used in batch environments where short jobs need to give preference.</w:t>
       </w:r>
     </w:p>
     <w:p>
@@ -3276,6 +2753,8 @@
         <w:rPr>
           <w:rFonts w:ascii="Times New Roman" w:hAnsi="Times New Roman"/>
           <w:b w:val="false"/>
+          <w:b w:val="false"/>
+          <w:i w:val="false"/>
           <w:i w:val="false"/>
           <w:caps w:val="false"/>
           <w:smallCaps w:val="false"/>
@@ -3342,6 +2821,8 @@
         <w:rPr>
           <w:rFonts w:ascii="Times New Roman" w:hAnsi="Times New Roman"/>
           <w:b w:val="false"/>
+          <w:b w:val="false"/>
+          <w:i w:val="false"/>
           <w:i w:val="false"/>
           <w:caps w:val="false"/>
           <w:smallCaps w:val="false"/>
@@ -3372,6 +2853,8 @@
         <w:rPr>
           <w:rFonts w:ascii="Times New Roman" w:hAnsi="Times New Roman"/>
           <w:b w:val="false"/>
+          <w:b w:val="false"/>
+          <w:i w:val="false"/>
           <w:i w:val="false"/>
           <w:caps w:val="false"/>
           <w:smallCaps w:val="false"/>
@@ -3405,6 +2888,7 @@
           <w:b/>
           <w:bCs/>
           <w:i w:val="false"/>
+          <w:i w:val="false"/>
           <w:caps w:val="false"/>
           <w:smallCaps w:val="false"/>
           <w:color w:val="000000"/>
@@ -3439,6 +2923,7 @@
           <w:b w:val="false"/>
           <w:bCs w:val="false"/>
           <w:i w:val="false"/>
+          <w:i w:val="false"/>
           <w:caps w:val="false"/>
           <w:smallCaps w:val="false"/>
           <w:color w:val="000000"/>
@@ -3473,6 +2958,7 @@
           <w:b w:val="false"/>
           <w:bCs w:val="false"/>
           <w:i w:val="false"/>
+          <w:i w:val="false"/>
           <w:caps w:val="false"/>
           <w:smallCaps w:val="false"/>
           <w:color w:val="000000"/>
@@ -3506,6 +2992,7 @@
           <w:b w:val="false"/>
           <w:b w:val="false"/>
           <w:bCs w:val="false"/>
+          <w:i w:val="false"/>
           <w:i w:val="false"/>
           <w:caps w:val="false"/>
           <w:smallCaps w:val="false"/>
@@ -3544,7 +3031,7 @@
       </w:tblPr>
       <w:tblGrid>
         <w:gridCol w:w="4985"/>
-        <w:gridCol w:w="4987"/>
+        <w:gridCol w:w="4986"/>
       </w:tblGrid>
       <w:tr>
         <w:trPr/>
@@ -3601,7 +3088,7 @@
         </w:tc>
         <w:tc>
           <w:tcPr>
-            <w:tcW w:w="4987" w:type="dxa"/>
+            <w:tcW w:w="4986" w:type="dxa"/>
             <w:tcBorders>
               <w:top w:val="single" w:sz="4" w:space="0" w:color="000000"/>
               <w:left w:val="single" w:sz="4" w:space="0" w:color="000000"/>
@@ -3647,41 +3134,7 @@
                 <w:szCs w:val="24"/>
                 <w:u w:val="none"/>
               </w:rPr>
-              <w:t>Bu</w:t>
-            </w:r>
-            <w:r>
-              <w:rPr>
-                <w:b w:val="false"/>
-                <w:bCs w:val="false"/>
-                <w:i w:val="false"/>
-                <w:iCs w:val="false"/>
-                <w:strike w:val="false"/>
-                <w:dstrike w:val="false"/>
-                <w:outline w:val="false"/>
-                <w:shadow w:val="false"/>
-                <w:color w:val="000000"/>
-                <w:sz w:val="24"/>
-                <w:szCs w:val="24"/>
-                <w:u w:val="none"/>
-              </w:rPr>
-              <w:t>r</w:t>
-            </w:r>
-            <w:r>
-              <w:rPr>
-                <w:b w:val="false"/>
-                <w:bCs w:val="false"/>
-                <w:i w:val="false"/>
-                <w:iCs w:val="false"/>
-                <w:strike w:val="false"/>
-                <w:dstrike w:val="false"/>
-                <w:outline w:val="false"/>
-                <w:shadow w:val="false"/>
-                <w:color w:val="000000"/>
-                <w:sz w:val="24"/>
-                <w:szCs w:val="24"/>
-                <w:u w:val="none"/>
-              </w:rPr>
-              <w:t>st Time</w:t>
+              <w:t>Burst Time</w:t>
             </w:r>
           </w:p>
         </w:tc>
@@ -3740,7 +3193,7 @@
         </w:tc>
         <w:tc>
           <w:tcPr>
-            <w:tcW w:w="4987" w:type="dxa"/>
+            <w:tcW w:w="4986" w:type="dxa"/>
             <w:tcBorders>
               <w:left w:val="single" w:sz="4" w:space="0" w:color="000000"/>
               <w:bottom w:val="single" w:sz="4" w:space="0" w:color="000000"/>
@@ -3844,7 +3297,7 @@
         </w:tc>
         <w:tc>
           <w:tcPr>
-            <w:tcW w:w="4987" w:type="dxa"/>
+            <w:tcW w:w="4986" w:type="dxa"/>
             <w:tcBorders>
               <w:left w:val="single" w:sz="4" w:space="0" w:color="000000"/>
               <w:bottom w:val="single" w:sz="4" w:space="0" w:color="000000"/>
@@ -3948,7 +3401,7 @@
         </w:tc>
         <w:tc>
           <w:tcPr>
-            <w:tcW w:w="4987" w:type="dxa"/>
+            <w:tcW w:w="4986" w:type="dxa"/>
             <w:tcBorders>
               <w:left w:val="single" w:sz="4" w:space="0" w:color="000000"/>
               <w:bottom w:val="single" w:sz="4" w:space="0" w:color="000000"/>
@@ -4009,6 +3462,7 @@
           <w:b w:val="false"/>
           <w:bCs w:val="false"/>
           <w:i w:val="false"/>
+          <w:i w:val="false"/>
           <w:caps w:val="false"/>
           <w:smallCaps w:val="false"/>
           <w:color w:val="000000"/>
@@ -4043,6 +3497,7 @@
           <w:b w:val="false"/>
           <w:bCs w:val="false"/>
           <w:i w:val="false"/>
+          <w:i w:val="false"/>
           <w:caps w:val="false"/>
           <w:smallCaps w:val="false"/>
           <w:color w:val="000000"/>
@@ -4077,6 +3532,7 @@
           <w:b w:val="false"/>
           <w:bCs w:val="false"/>
           <w:i w:val="false"/>
+          <w:i w:val="false"/>
           <w:caps w:val="false"/>
           <w:smallCaps w:val="false"/>
           <w:color w:val="000000"/>
@@ -4111,6 +3567,7 @@
           <w:b w:val="false"/>
           <w:bCs w:val="false"/>
           <w:i w:val="false"/>
+          <w:i w:val="false"/>
           <w:caps w:val="false"/>
           <w:smallCaps w:val="false"/>
           <w:color w:val="000000"/>
@@ -4145,6 +3602,7 @@
           <w:b w:val="false"/>
           <w:bCs w:val="false"/>
           <w:i w:val="false"/>
+          <w:i w:val="false"/>
           <w:caps w:val="false"/>
           <w:smallCaps w:val="false"/>
           <w:color w:val="000000"/>
@@ -4178,6 +3636,7 @@
           <w:b w:val="false"/>
           <w:bCs w:val="false"/>
           <w:i w:val="false"/>
+          <w:i w:val="false"/>
           <w:caps w:val="false"/>
           <w:smallCaps w:val="false"/>
           <w:color w:val="000000"/>
@@ -4225,37 +3684,7 @@
           <w:sz w:val="32"/>
           <w:szCs w:val="32"/>
         </w:rPr>
-        <w:t xml:space="preserve">Running the given data with </w:t>
-      </w:r>
-      <w:r>
-        <w:rPr>
-          <w:rFonts w:ascii="Times New Roman" w:hAnsi="Times New Roman"/>
-          <w:b w:val="false"/>
-          <w:bCs w:val="false"/>
-          <w:i w:val="false"/>
-          <w:caps w:val="false"/>
-          <w:smallCaps w:val="false"/>
-          <w:color w:val="000000"/>
-          <w:spacing w:val="0"/>
-          <w:sz w:val="32"/>
-          <w:szCs w:val="32"/>
-        </w:rPr>
-        <w:t>Shortest Job First</w:t>
-      </w:r>
-      <w:r>
-        <w:rPr>
-          <w:rFonts w:ascii="Times New Roman" w:hAnsi="Times New Roman"/>
-          <w:b w:val="false"/>
-          <w:bCs w:val="false"/>
-          <w:i w:val="false"/>
-          <w:caps w:val="false"/>
-          <w:smallCaps w:val="false"/>
-          <w:color w:val="000000"/>
-          <w:spacing w:val="0"/>
-          <w:sz w:val="32"/>
-          <w:szCs w:val="32"/>
-        </w:rPr>
-        <w:t xml:space="preserve"> algorithm gives the following results. Given data:</w:t>
+        <w:t>Running the given data with Shortest Job First algorithm gives the following results. Given data:</w:t>
       </w:r>
     </w:p>
     <w:tbl>
@@ -4272,7 +3701,7 @@
       </w:tblPr>
       <w:tblGrid>
         <w:gridCol w:w="4985"/>
-        <w:gridCol w:w="4987"/>
+        <w:gridCol w:w="4986"/>
       </w:tblGrid>
       <w:tr>
         <w:trPr/>
@@ -4329,7 +3758,7 @@
         </w:tc>
         <w:tc>
           <w:tcPr>
-            <w:tcW w:w="4987" w:type="dxa"/>
+            <w:tcW w:w="4986" w:type="dxa"/>
             <w:tcBorders>
               <w:top w:val="single" w:sz="4" w:space="0" w:color="000000"/>
               <w:left w:val="single" w:sz="4" w:space="0" w:color="000000"/>
@@ -4375,41 +3804,7 @@
                 <w:szCs w:val="24"/>
                 <w:u w:val="none"/>
               </w:rPr>
-              <w:t>Bu</w:t>
-            </w:r>
-            <w:r>
-              <w:rPr>
-                <w:b w:val="false"/>
-                <w:bCs w:val="false"/>
-                <w:i w:val="false"/>
-                <w:iCs w:val="false"/>
-                <w:strike w:val="false"/>
-                <w:dstrike w:val="false"/>
-                <w:outline w:val="false"/>
-                <w:shadow w:val="false"/>
-                <w:color w:val="000000"/>
-                <w:sz w:val="24"/>
-                <w:szCs w:val="24"/>
-                <w:u w:val="none"/>
-              </w:rPr>
-              <w:t>r</w:t>
-            </w:r>
-            <w:r>
-              <w:rPr>
-                <w:b w:val="false"/>
-                <w:bCs w:val="false"/>
-                <w:i w:val="false"/>
-                <w:iCs w:val="false"/>
-                <w:strike w:val="false"/>
-                <w:dstrike w:val="false"/>
-                <w:outline w:val="false"/>
-                <w:shadow w:val="false"/>
-                <w:color w:val="000000"/>
-                <w:sz w:val="24"/>
-                <w:szCs w:val="24"/>
-                <w:u w:val="none"/>
-              </w:rPr>
-              <w:t>st Time</w:t>
+              <w:t>Burst Time</w:t>
             </w:r>
           </w:p>
         </w:tc>
@@ -4468,7 +3863,7 @@
         </w:tc>
         <w:tc>
           <w:tcPr>
-            <w:tcW w:w="4987" w:type="dxa"/>
+            <w:tcW w:w="4986" w:type="dxa"/>
             <w:tcBorders>
               <w:left w:val="single" w:sz="4" w:space="0" w:color="000000"/>
               <w:bottom w:val="single" w:sz="4" w:space="0" w:color="000000"/>
@@ -4572,7 +3967,7 @@
         </w:tc>
         <w:tc>
           <w:tcPr>
-            <w:tcW w:w="4987" w:type="dxa"/>
+            <w:tcW w:w="4986" w:type="dxa"/>
             <w:tcBorders>
               <w:left w:val="single" w:sz="4" w:space="0" w:color="000000"/>
               <w:bottom w:val="single" w:sz="4" w:space="0" w:color="000000"/>
@@ -4676,7 +4071,7 @@
         </w:tc>
         <w:tc>
           <w:tcPr>
-            <w:tcW w:w="4987" w:type="dxa"/>
+            <w:tcW w:w="4986" w:type="dxa"/>
             <w:tcBorders>
               <w:left w:val="single" w:sz="4" w:space="0" w:color="000000"/>
               <w:bottom w:val="single" w:sz="4" w:space="0" w:color="000000"/>
@@ -4780,7 +4175,7 @@
         </w:tc>
         <w:tc>
           <w:tcPr>
-            <w:tcW w:w="4987" w:type="dxa"/>
+            <w:tcW w:w="4986" w:type="dxa"/>
             <w:tcBorders>
               <w:left w:val="single" w:sz="4" w:space="0" w:color="000000"/>
               <w:bottom w:val="single" w:sz="4" w:space="0" w:color="000000"/>
@@ -4841,6 +4236,7 @@
           <w:b w:val="false"/>
           <w:bCs w:val="false"/>
           <w:i w:val="false"/>
+          <w:i w:val="false"/>
           <w:caps w:val="false"/>
           <w:smallCaps w:val="false"/>
           <w:color w:val="000000"/>
@@ -4874,6 +4270,7 @@
           <w:b w:val="false"/>
           <w:bCs w:val="false"/>
           <w:i w:val="false"/>
+          <w:i w:val="false"/>
           <w:caps w:val="false"/>
           <w:smallCaps w:val="false"/>
           <w:color w:val="000000"/>
@@ -4908,6 +4305,7 @@
           <w:b w:val="false"/>
           <w:bCs w:val="false"/>
           <w:i w:val="false"/>
+          <w:i w:val="false"/>
           <w:caps w:val="false"/>
           <w:smallCaps w:val="false"/>
           <w:color w:val="000000"/>
@@ -4942,6 +4340,7 @@
           <w:b w:val="false"/>
           <w:bCs w:val="false"/>
           <w:i w:val="false"/>
+          <w:i w:val="false"/>
           <w:caps w:val="false"/>
           <w:smallCaps w:val="false"/>
           <w:color w:val="000000"/>
@@ -4976,6 +4375,7 @@
           <w:b w:val="false"/>
           <w:bCs w:val="false"/>
           <w:i w:val="false"/>
+          <w:i w:val="false"/>
           <w:caps w:val="false"/>
           <w:smallCaps w:val="false"/>
           <w:color w:val="000000"/>
@@ -5010,6 +4410,7 @@
           <w:b w:val="false"/>
           <w:bCs w:val="false"/>
           <w:i w:val="false"/>
+          <w:i w:val="false"/>
           <w:caps w:val="false"/>
           <w:smallCaps w:val="false"/>
           <w:color w:val="000000"/>
@@ -5043,6 +4444,7 @@
           <w:b w:val="false"/>
           <w:bCs w:val="false"/>
           <w:i w:val="false"/>
+          <w:i w:val="false"/>
           <w:caps w:val="false"/>
           <w:smallCaps w:val="false"/>
           <w:color w:val="000000"/>
@@ -5076,6 +4478,7 @@
           <w:b w:val="false"/>
           <w:b w:val="false"/>
           <w:bCs w:val="false"/>
+          <w:i w:val="false"/>
           <w:i w:val="false"/>
           <w:caps w:val="false"/>
           <w:smallCaps w:val="false"/>
@@ -5902,6 +5305,7 @@
           <w:b w:val="false"/>
           <w:bCs w:val="false"/>
           <w:i w:val="false"/>
+          <w:i w:val="false"/>
           <w:caps w:val="false"/>
           <w:smallCaps w:val="false"/>
           <w:color w:val="000000"/>
@@ -5935,6 +5339,7 @@
           <w:b w:val="false"/>
           <w:bCs w:val="false"/>
           <w:i w:val="false"/>
+          <w:i w:val="false"/>
           <w:caps w:val="false"/>
           <w:smallCaps w:val="false"/>
           <w:color w:val="000000"/>
@@ -5969,6 +5374,7 @@
           <w:b w:val="false"/>
           <w:bCs w:val="false"/>
           <w:i w:val="false"/>
+          <w:i w:val="false"/>
           <w:caps w:val="false"/>
           <w:smallCaps w:val="false"/>
           <w:color w:val="000000"/>
@@ -6003,6 +5409,7 @@
           <w:b w:val="false"/>
           <w:bCs w:val="false"/>
           <w:i w:val="false"/>
+          <w:i w:val="false"/>
           <w:caps w:val="false"/>
           <w:smallCaps w:val="false"/>
           <w:color w:val="000000"/>
@@ -6037,6 +5444,7 @@
           <w:b w:val="false"/>
           <w:bCs w:val="false"/>
           <w:i w:val="false"/>
+          <w:i w:val="false"/>
           <w:caps w:val="false"/>
           <w:smallCaps w:val="false"/>
           <w:color w:val="000000"/>
@@ -6071,6 +5479,7 @@
           <w:b w:val="false"/>
           <w:bCs w:val="false"/>
           <w:i w:val="false"/>
+          <w:i w:val="false"/>
           <w:caps w:val="false"/>
           <w:smallCaps w:val="false"/>
           <w:color w:val="000000"/>
@@ -6158,37 +5567,7 @@
           <w:sz w:val="32"/>
           <w:szCs w:val="32"/>
         </w:rPr>
-        <w:t>Let’s consider the following data and Let’s run the following data into available algorithm an</w:t>
-      </w:r>
-      <w:r>
-        <w:rPr>
-          <w:rFonts w:ascii="Times New Roman" w:hAnsi="Times New Roman"/>
-          <w:b w:val="false"/>
-          <w:bCs w:val="false"/>
-          <w:i w:val="false"/>
-          <w:caps w:val="false"/>
-          <w:smallCaps w:val="false"/>
-          <w:color w:val="000000"/>
-          <w:spacing w:val="0"/>
-          <w:sz w:val="32"/>
-          <w:szCs w:val="32"/>
-        </w:rPr>
-        <w:t>d</w:t>
-      </w:r>
-      <w:r>
-        <w:rPr>
-          <w:rFonts w:ascii="Times New Roman" w:hAnsi="Times New Roman"/>
-          <w:b w:val="false"/>
-          <w:bCs w:val="false"/>
-          <w:i w:val="false"/>
-          <w:caps w:val="false"/>
-          <w:smallCaps w:val="false"/>
-          <w:color w:val="000000"/>
-          <w:spacing w:val="0"/>
-          <w:sz w:val="32"/>
-          <w:szCs w:val="32"/>
-        </w:rPr>
-        <w:t xml:space="preserve"> observe the results.</w:t>
+        <w:t>Let’s consider the following data and Let’s run the following data into available algorithm and observe the results.</w:t>
       </w:r>
     </w:p>
     <w:tbl>
@@ -7146,6 +6525,7 @@
           <w:b w:val="false"/>
           <w:bCs w:val="false"/>
           <w:i w:val="false"/>
+          <w:i w:val="false"/>
           <w:caps w:val="false"/>
           <w:smallCaps w:val="false"/>
           <w:color w:val="000000"/>
@@ -7179,6 +6559,7 @@
           <w:b w:val="false"/>
           <w:bCs w:val="false"/>
           <w:i w:val="false"/>
+          <w:i w:val="false"/>
           <w:caps w:val="false"/>
           <w:smallCaps w:val="false"/>
           <w:color w:val="000000"/>
@@ -7212,6 +6593,7 @@
           <w:b w:val="false"/>
           <w:b w:val="false"/>
           <w:bCs w:val="false"/>
+          <w:i w:val="false"/>
           <w:i w:val="false"/>
           <w:caps w:val="false"/>
           <w:smallCaps w:val="false"/>
@@ -7251,9 +6633,9 @@
       <w:tblGrid>
         <w:gridCol w:w="1994"/>
         <w:gridCol w:w="1994"/>
-        <w:gridCol w:w="1995"/>
+        <w:gridCol w:w="1996"/>
         <w:gridCol w:w="1994"/>
-        <w:gridCol w:w="1995"/>
+        <w:gridCol w:w="1994"/>
       </w:tblGrid>
       <w:tr>
         <w:trPr/>
@@ -7360,7 +6742,7 @@
         </w:tc>
         <w:tc>
           <w:tcPr>
-            <w:tcW w:w="1995" w:type="dxa"/>
+            <w:tcW w:w="1996" w:type="dxa"/>
             <w:tcBorders>
               <w:top w:val="single" w:sz="4" w:space="0" w:color="000000"/>
               <w:left w:val="single" w:sz="4" w:space="0" w:color="000000"/>
@@ -7405,24 +6787,7 @@
                 <w:szCs w:val="24"/>
                 <w:u w:val="none"/>
               </w:rPr>
-              <w:t xml:space="preserve">Shortest Job </w:t>
-            </w:r>
-            <w:r>
-              <w:rPr>
-                <w:b w:val="false"/>
-                <w:bCs w:val="false"/>
-                <w:i w:val="false"/>
-                <w:iCs w:val="false"/>
-                <w:strike w:val="false"/>
-                <w:dstrike w:val="false"/>
-                <w:outline w:val="false"/>
-                <w:shadow w:val="false"/>
-                <w:color w:val="000000"/>
-                <w:sz w:val="24"/>
-                <w:szCs w:val="24"/>
-                <w:u w:val="none"/>
-              </w:rPr>
-              <w:t>First</w:t>
+              <w:t>Shortest Job First</w:t>
             </w:r>
           </w:p>
         </w:tc>
@@ -7479,7 +6844,7 @@
         </w:tc>
         <w:tc>
           <w:tcPr>
-            <w:tcW w:w="1995" w:type="dxa"/>
+            <w:tcW w:w="1994" w:type="dxa"/>
             <w:tcBorders>
               <w:top w:val="single" w:sz="4" w:space="0" w:color="000000"/>
               <w:left w:val="single" w:sz="4" w:space="0" w:color="000000"/>
@@ -7634,7 +6999,7 @@
         </w:tc>
         <w:tc>
           <w:tcPr>
-            <w:tcW w:w="1995" w:type="dxa"/>
+            <w:tcW w:w="1996" w:type="dxa"/>
             <w:tcBorders>
               <w:left w:val="single" w:sz="4" w:space="0" w:color="000000"/>
               <w:bottom w:val="single" w:sz="4" w:space="0" w:color="000000"/>
@@ -7734,7 +7099,7 @@
         </w:tc>
         <w:tc>
           <w:tcPr>
-            <w:tcW w:w="1995" w:type="dxa"/>
+            <w:tcW w:w="1994" w:type="dxa"/>
             <w:tcBorders>
               <w:left w:val="single" w:sz="4" w:space="0" w:color="000000"/>
               <w:bottom w:val="single" w:sz="4" w:space="0" w:color="000000"/>
@@ -7888,7 +7253,7 @@
         </w:tc>
         <w:tc>
           <w:tcPr>
-            <w:tcW w:w="1995" w:type="dxa"/>
+            <w:tcW w:w="1996" w:type="dxa"/>
             <w:tcBorders>
               <w:left w:val="single" w:sz="4" w:space="0" w:color="000000"/>
               <w:bottom w:val="single" w:sz="4" w:space="0" w:color="000000"/>
@@ -7988,7 +7353,7 @@
         </w:tc>
         <w:tc>
           <w:tcPr>
-            <w:tcW w:w="1995" w:type="dxa"/>
+            <w:tcW w:w="1994" w:type="dxa"/>
             <w:tcBorders>
               <w:left w:val="single" w:sz="4" w:space="0" w:color="000000"/>
               <w:bottom w:val="single" w:sz="4" w:space="0" w:color="000000"/>
@@ -8142,7 +7507,7 @@
         </w:tc>
         <w:tc>
           <w:tcPr>
-            <w:tcW w:w="1995" w:type="dxa"/>
+            <w:tcW w:w="1996" w:type="dxa"/>
             <w:tcBorders>
               <w:left w:val="single" w:sz="4" w:space="0" w:color="000000"/>
               <w:bottom w:val="single" w:sz="4" w:space="0" w:color="000000"/>
@@ -8242,7 +7607,7 @@
         </w:tc>
         <w:tc>
           <w:tcPr>
-            <w:tcW w:w="1995" w:type="dxa"/>
+            <w:tcW w:w="1994" w:type="dxa"/>
             <w:tcBorders>
               <w:left w:val="single" w:sz="4" w:space="0" w:color="000000"/>
               <w:bottom w:val="single" w:sz="4" w:space="0" w:color="000000"/>
@@ -8396,7 +7761,7 @@
         </w:tc>
         <w:tc>
           <w:tcPr>
-            <w:tcW w:w="1995" w:type="dxa"/>
+            <w:tcW w:w="1996" w:type="dxa"/>
             <w:tcBorders>
               <w:left w:val="single" w:sz="4" w:space="0" w:color="000000"/>
               <w:bottom w:val="single" w:sz="4" w:space="0" w:color="000000"/>
@@ -8496,7 +7861,7 @@
         </w:tc>
         <w:tc>
           <w:tcPr>
-            <w:tcW w:w="1995" w:type="dxa"/>
+            <w:tcW w:w="1994" w:type="dxa"/>
             <w:tcBorders>
               <w:left w:val="single" w:sz="4" w:space="0" w:color="000000"/>
               <w:bottom w:val="single" w:sz="4" w:space="0" w:color="000000"/>
@@ -8557,6 +7922,7 @@
           <w:b w:val="false"/>
           <w:bCs w:val="false"/>
           <w:i w:val="false"/>
+          <w:i w:val="false"/>
           <w:caps w:val="false"/>
           <w:smallCaps w:val="false"/>
           <w:color w:val="000000"/>
@@ -8590,6 +7956,7 @@
           <w:b w:val="false"/>
           <w:bCs w:val="false"/>
           <w:i w:val="false"/>
+          <w:i w:val="false"/>
           <w:caps w:val="false"/>
           <w:smallCaps w:val="false"/>
           <w:color w:val="000000"/>
@@ -8623,6 +7990,7 @@
           <w:b w:val="false"/>
           <w:bCs w:val="false"/>
           <w:i w:val="false"/>
+          <w:i w:val="false"/>
           <w:caps w:val="false"/>
           <w:smallCaps w:val="false"/>
           <w:color w:val="000000"/>
@@ -8657,6 +8025,7 @@
           <w:b w:val="false"/>
           <w:bCs w:val="false"/>
           <w:i w:val="false"/>
+          <w:i w:val="false"/>
           <w:caps w:val="false"/>
           <w:smallCaps w:val="false"/>
           <w:color w:val="000000"/>
@@ -8690,32 +8059,22 @@
           <w:b w:val="false"/>
           <w:bCs w:val="false"/>
           <w:i w:val="false"/>
-          <w:caps w:val="false"/>
-          <w:smallCaps w:val="false"/>
-          <w:color w:val="000000"/>
-          <w:spacing w:val="0"/>
-          <w:sz w:val="32"/>
-          <w:szCs w:val="32"/>
-        </w:rPr>
-      </w:pPr>
-      <w:r>
-        <w:rPr>
-          <w:rFonts w:ascii="Times New Roman" w:hAnsi="Times New Roman"/>
-          <w:b w:val="false"/>
-          <w:bCs w:val="false"/>
-          <w:i w:val="false"/>
-          <w:caps w:val="false"/>
-          <w:smallCaps w:val="false"/>
-          <w:color w:val="000000"/>
-          <w:spacing w:val="0"/>
-          <w:sz w:val="32"/>
-          <w:szCs w:val="32"/>
-        </w:rPr>
+          <w:i w:val="false"/>
+          <w:caps w:val="false"/>
+          <w:smallCaps w:val="false"/>
+          <w:color w:val="000000"/>
+          <w:spacing w:val="0"/>
+          <w:sz w:val="32"/>
+          <w:szCs w:val="32"/>
+        </w:rPr>
+      </w:pPr>
+      <w:r>
+        <w:rPr/>
         <w:drawing>
           <wp:inline distT="0" distB="0" distL="0" distR="0">
             <wp:extent cx="5759450" cy="3239770"/>
             <wp:effectExtent l="0" t="0" r="0" b="0"/>
-            <wp:docPr id="6" name="Object1"/>
+            <wp:docPr id="6" name=""/>
             <wp:cNvGraphicFramePr/>
             <a:graphic xmlns:a="http://schemas.openxmlformats.org/drawingml/2006/main">
               <a:graphicData uri="http://schemas.openxmlformats.org/drawingml/2006/chart">
@@ -8736,6 +8095,7 @@
           <w:b/>
           <w:bCs/>
           <w:i w:val="false"/>
+          <w:i w:val="false"/>
           <w:caps w:val="false"/>
           <w:smallCaps w:val="false"/>
           <w:color w:val="000000"/>
@@ -8769,6 +8129,7 @@
           <w:b/>
           <w:bCs/>
           <w:i w:val="false"/>
+          <w:i w:val="false"/>
           <w:caps w:val="false"/>
           <w:smallCaps w:val="false"/>
           <w:color w:val="000000"/>
@@ -8844,6 +8205,7 @@
           <w:b w:val="false"/>
           <w:bCs w:val="false"/>
           <w:i w:val="false"/>
+          <w:i w:val="false"/>
           <w:caps w:val="false"/>
           <w:smallCaps w:val="false"/>
           <w:color w:val="000000"/>
@@ -8891,22 +8253,7 @@
           <w:sz w:val="32"/>
           <w:szCs w:val="32"/>
         </w:rPr>
-        <w:t>Round Robin has t</w:t>
-      </w:r>
-      <w:r>
-        <w:rPr>
-          <w:rFonts w:ascii="Times New Roman" w:hAnsi="Times New Roman"/>
-          <w:b w:val="false"/>
-          <w:bCs w:val="false"/>
-          <w:i w:val="false"/>
-          <w:caps w:val="false"/>
-          <w:smallCaps w:val="false"/>
-          <w:color w:val="000000"/>
-          <w:spacing w:val="0"/>
-          <w:sz w:val="32"/>
-          <w:szCs w:val="32"/>
-        </w:rPr>
-        <w:t>ypically, higher average turnaround than SJF, but better response.</w:t>
+        <w:t>Round Robin has typically, higher average turnaround than SJF, but better response.</w:t>
       </w:r>
     </w:p>
     <w:p>
@@ -8919,6 +8266,7 @@
           <w:b w:val="false"/>
           <w:bCs w:val="false"/>
           <w:i w:val="false"/>
+          <w:i w:val="false"/>
           <w:caps w:val="false"/>
           <w:smallCaps w:val="false"/>
           <w:color w:val="000000"/>
@@ -8952,6 +8300,7 @@
           <w:b/>
           <w:bCs/>
           <w:i w:val="false"/>
+          <w:i w:val="false"/>
           <w:caps w:val="false"/>
           <w:smallCaps w:val="false"/>
           <w:color w:val="000000"/>
@@ -8985,6 +8334,7 @@
           <w:b/>
           <w:b/>
           <w:bCs/>
+          <w:i w:val="false"/>
           <w:i w:val="false"/>
           <w:caps w:val="false"/>
           <w:smallCaps w:val="false"/>
@@ -9014,7 +8364,7 @@
         <w:pStyle w:val="TextBody"/>
         <w:numPr>
           <w:ilvl w:val="0"/>
-          <w:numId w:val="8"/>
+          <w:numId w:val="7"/>
         </w:numPr>
         <w:jc w:val="both"/>
         <w:rPr/>
@@ -9032,22 +8382,7 @@
           <w:sz w:val="32"/>
           <w:szCs w:val="32"/>
         </w:rPr>
-        <w:t>CPU Scheduling Algorithms</w:t>
-      </w:r>
-      <w:r>
-        <w:rPr>
-          <w:rFonts w:ascii="Times New Roman" w:hAnsi="Times New Roman"/>
-          <w:b w:val="false"/>
-          <w:bCs/>
-          <w:i w:val="false"/>
-          <w:caps w:val="false"/>
-          <w:smallCaps w:val="false"/>
-          <w:color w:val="000000"/>
-          <w:spacing w:val="0"/>
-          <w:sz w:val="32"/>
-          <w:szCs w:val="32"/>
-        </w:rPr>
-        <w:t xml:space="preserve">, </w:t>
+        <w:t xml:space="preserve">CPU Scheduling Algorithms, </w:t>
       </w:r>
       <w:r>
         <w:rPr>
@@ -9112,67 +8447,7 @@
           <w:sz w:val="32"/>
           <w:szCs w:val="32"/>
         </w:rPr>
-        <w:t xml:space="preserve">]. Accessed </w:t>
-      </w:r>
-      <w:r>
-        <w:rPr>
-          <w:rFonts w:ascii="Times New Roman" w:hAnsi="Times New Roman"/>
-          <w:b w:val="false"/>
-          <w:bCs/>
-          <w:i w:val="false"/>
-          <w:caps w:val="false"/>
-          <w:smallCaps w:val="false"/>
-          <w:color w:val="000000"/>
-          <w:spacing w:val="0"/>
-          <w:sz w:val="32"/>
-          <w:szCs w:val="32"/>
-        </w:rPr>
-        <w:t>April</w:t>
-      </w:r>
-      <w:r>
-        <w:rPr>
-          <w:rFonts w:ascii="Times New Roman" w:hAnsi="Times New Roman"/>
-          <w:b w:val="false"/>
-          <w:bCs/>
-          <w:i w:val="false"/>
-          <w:caps w:val="false"/>
-          <w:smallCaps w:val="false"/>
-          <w:color w:val="000000"/>
-          <w:spacing w:val="0"/>
-          <w:sz w:val="32"/>
-          <w:szCs w:val="32"/>
-        </w:rPr>
-        <w:t xml:space="preserve"> 24, 201</w:t>
-      </w:r>
-      <w:r>
-        <w:rPr>
-          <w:rFonts w:ascii="Times New Roman" w:hAnsi="Times New Roman"/>
-          <w:b w:val="false"/>
-          <w:bCs/>
-          <w:i w:val="false"/>
-          <w:caps w:val="false"/>
-          <w:smallCaps w:val="false"/>
-          <w:color w:val="000000"/>
-          <w:spacing w:val="0"/>
-          <w:sz w:val="32"/>
-          <w:szCs w:val="32"/>
-        </w:rPr>
-        <w:t>9</w:t>
-      </w:r>
-      <w:r>
-        <w:rPr>
-          <w:rFonts w:ascii="Times New Roman" w:hAnsi="Times New Roman"/>
-          <w:b w:val="false"/>
-          <w:bCs/>
-          <w:i w:val="false"/>
-          <w:caps w:val="false"/>
-          <w:smallCaps w:val="false"/>
-          <w:color w:val="000000"/>
-          <w:spacing w:val="0"/>
-          <w:sz w:val="32"/>
-          <w:szCs w:val="32"/>
-        </w:rPr>
-        <w:t>.</w:t>
+        <w:t>]. Accessed April 24, 2019.</w:t>
       </w:r>
     </w:p>
     <w:p>
@@ -9180,7 +8455,7 @@
         <w:pStyle w:val="TextBody"/>
         <w:numPr>
           <w:ilvl w:val="0"/>
-          <w:numId w:val="8"/>
+          <w:numId w:val="7"/>
         </w:numPr>
         <w:jc w:val="both"/>
         <w:rPr/>
@@ -9198,22 +8473,7 @@
           <w:sz w:val="32"/>
           <w:szCs w:val="32"/>
         </w:rPr>
-        <w:t>Scheduling Algorithms</w:t>
-      </w:r>
-      <w:r>
-        <w:rPr>
-          <w:rFonts w:ascii="Times New Roman" w:hAnsi="Times New Roman"/>
-          <w:b w:val="false"/>
-          <w:bCs/>
-          <w:i w:val="false"/>
-          <w:caps w:val="false"/>
-          <w:smallCaps w:val="false"/>
-          <w:color w:val="000000"/>
-          <w:spacing w:val="0"/>
-          <w:sz w:val="32"/>
-          <w:szCs w:val="32"/>
-        </w:rPr>
-        <w:t>,</w:t>
+        <w:t>Scheduling Algorithms,</w:t>
         <w:br/>
         <w:t>Dhaval Sakhiya, [</w:t>
       </w:r>
@@ -9250,67 +8510,7 @@
           <w:sz w:val="32"/>
           <w:szCs w:val="32"/>
         </w:rPr>
-        <w:t xml:space="preserve">]. Accessed </w:t>
-      </w:r>
-      <w:r>
-        <w:rPr>
-          <w:rFonts w:ascii="Times New Roman" w:hAnsi="Times New Roman"/>
-          <w:b w:val="false"/>
-          <w:bCs/>
-          <w:i w:val="false"/>
-          <w:caps w:val="false"/>
-          <w:smallCaps w:val="false"/>
-          <w:color w:val="000000"/>
-          <w:spacing w:val="0"/>
-          <w:sz w:val="32"/>
-          <w:szCs w:val="32"/>
-        </w:rPr>
-        <w:t>April</w:t>
-      </w:r>
-      <w:r>
-        <w:rPr>
-          <w:rFonts w:ascii="Times New Roman" w:hAnsi="Times New Roman"/>
-          <w:b w:val="false"/>
-          <w:bCs/>
-          <w:i w:val="false"/>
-          <w:caps w:val="false"/>
-          <w:smallCaps w:val="false"/>
-          <w:color w:val="000000"/>
-          <w:spacing w:val="0"/>
-          <w:sz w:val="32"/>
-          <w:szCs w:val="32"/>
-        </w:rPr>
-        <w:t xml:space="preserve"> 24, 201</w:t>
-      </w:r>
-      <w:r>
-        <w:rPr>
-          <w:rFonts w:ascii="Times New Roman" w:hAnsi="Times New Roman"/>
-          <w:b w:val="false"/>
-          <w:bCs/>
-          <w:i w:val="false"/>
-          <w:caps w:val="false"/>
-          <w:smallCaps w:val="false"/>
-          <w:color w:val="000000"/>
-          <w:spacing w:val="0"/>
-          <w:sz w:val="32"/>
-          <w:szCs w:val="32"/>
-        </w:rPr>
-        <w:t>9</w:t>
-      </w:r>
-      <w:r>
-        <w:rPr>
-          <w:rFonts w:ascii="Times New Roman" w:hAnsi="Times New Roman"/>
-          <w:b w:val="false"/>
-          <w:bCs/>
-          <w:i w:val="false"/>
-          <w:caps w:val="false"/>
-          <w:smallCaps w:val="false"/>
-          <w:color w:val="000000"/>
-          <w:spacing w:val="0"/>
-          <w:sz w:val="32"/>
-          <w:szCs w:val="32"/>
-        </w:rPr>
-        <w:t>.</w:t>
+        <w:t>]. Accessed April 24, 2019.</w:t>
       </w:r>
     </w:p>
     <w:p>
@@ -9318,33 +8518,10 @@
         <w:pStyle w:val="TextBody"/>
         <w:spacing w:before="0" w:after="140"/>
         <w:jc w:val="both"/>
-        <w:rPr>
-          <w:rFonts w:ascii="Times New Roman" w:hAnsi="Times New Roman"/>
-          <w:b/>
-          <w:b/>
-          <w:bCs/>
-          <w:i w:val="false"/>
-          <w:caps w:val="false"/>
-          <w:smallCaps w:val="false"/>
-          <w:color w:val="000000"/>
-          <w:spacing w:val="0"/>
-          <w:sz w:val="32"/>
-          <w:szCs w:val="32"/>
-        </w:rPr>
-      </w:pPr>
-      <w:r>
-        <w:rPr>
-          <w:rFonts w:ascii="Times New Roman" w:hAnsi="Times New Roman"/>
-          <w:b/>
-          <w:bCs/>
-          <w:i w:val="false"/>
-          <w:caps w:val="false"/>
-          <w:smallCaps w:val="false"/>
-          <w:color w:val="000000"/>
-          <w:spacing w:val="0"/>
-          <w:sz w:val="32"/>
-          <w:szCs w:val="32"/>
-        </w:rPr>
+        <w:rPr/>
+      </w:pPr>
+      <w:r>
+        <w:rPr/>
       </w:r>
     </w:p>
     <w:sectPr>
@@ -9365,98 +8542,6 @@
   <w:abstractNum w:abstractNumId="1">
     <w:lvl w:ilvl="0">
       <w:start w:val="1"/>
-      <w:numFmt w:val="none"/>
-      <w:suff w:val="nothing"/>
-      <w:lvlText w:val=""/>
-      <w:lvlJc w:val="left"/>
-      <w:pPr>
-        <w:ind w:left="0" w:hanging="0"/>
-      </w:pPr>
-    </w:lvl>
-    <w:lvl w:ilvl="1">
-      <w:start w:val="1"/>
-      <w:numFmt w:val="none"/>
-      <w:suff w:val="nothing"/>
-      <w:lvlText w:val=""/>
-      <w:lvlJc w:val="left"/>
-      <w:pPr>
-        <w:ind w:left="0" w:hanging="0"/>
-      </w:pPr>
-    </w:lvl>
-    <w:lvl w:ilvl="2">
-      <w:start w:val="1"/>
-      <w:numFmt w:val="none"/>
-      <w:suff w:val="nothing"/>
-      <w:lvlText w:val=""/>
-      <w:lvlJc w:val="left"/>
-      <w:pPr>
-        <w:ind w:left="0" w:hanging="0"/>
-      </w:pPr>
-    </w:lvl>
-    <w:lvl w:ilvl="3">
-      <w:start w:val="1"/>
-      <w:numFmt w:val="none"/>
-      <w:suff w:val="nothing"/>
-      <w:lvlText w:val=""/>
-      <w:lvlJc w:val="left"/>
-      <w:pPr>
-        <w:ind w:left="0" w:hanging="0"/>
-      </w:pPr>
-    </w:lvl>
-    <w:lvl w:ilvl="4">
-      <w:start w:val="1"/>
-      <w:numFmt w:val="none"/>
-      <w:suff w:val="nothing"/>
-      <w:lvlText w:val=""/>
-      <w:lvlJc w:val="left"/>
-      <w:pPr>
-        <w:ind w:left="0" w:hanging="0"/>
-      </w:pPr>
-    </w:lvl>
-    <w:lvl w:ilvl="5">
-      <w:start w:val="1"/>
-      <w:numFmt w:val="none"/>
-      <w:suff w:val="nothing"/>
-      <w:lvlText w:val=""/>
-      <w:lvlJc w:val="left"/>
-      <w:pPr>
-        <w:ind w:left="0" w:hanging="0"/>
-      </w:pPr>
-    </w:lvl>
-    <w:lvl w:ilvl="6">
-      <w:start w:val="1"/>
-      <w:numFmt w:val="none"/>
-      <w:suff w:val="nothing"/>
-      <w:lvlText w:val=""/>
-      <w:lvlJc w:val="left"/>
-      <w:pPr>
-        <w:ind w:left="0" w:hanging="0"/>
-      </w:pPr>
-    </w:lvl>
-    <w:lvl w:ilvl="7">
-      <w:start w:val="1"/>
-      <w:numFmt w:val="none"/>
-      <w:suff w:val="nothing"/>
-      <w:lvlText w:val=""/>
-      <w:lvlJc w:val="left"/>
-      <w:pPr>
-        <w:ind w:left="0" w:hanging="0"/>
-      </w:pPr>
-    </w:lvl>
-    <w:lvl w:ilvl="8">
-      <w:start w:val="1"/>
-      <w:numFmt w:val="none"/>
-      <w:suff w:val="nothing"/>
-      <w:lvlText w:val=""/>
-      <w:lvlJc w:val="left"/>
-      <w:pPr>
-        <w:ind w:left="0" w:hanging="0"/>
-      </w:pPr>
-    </w:lvl>
-  </w:abstractNum>
-  <w:abstractNum w:abstractNumId="2">
-    <w:lvl w:ilvl="0">
-      <w:start w:val="1"/>
       <w:numFmt w:val="lowerRoman"/>
       <w:lvlText w:val="%1."/>
       <w:lvlJc w:val="left"/>
@@ -9467,8 +8552,10 @@
         <w:ind w:left="720" w:hanging="360"/>
       </w:pPr>
       <w:rPr>
+        <w:sz w:val="32"/>
         <w:b w:val="false"/>
         <w:bCs w:val="false"/>
+        <w:rFonts w:ascii="Times New Roman" w:hAnsi="Times New Roman"/>
       </w:rPr>
     </w:lvl>
     <w:lvl w:ilvl="1">
@@ -9600,7 +8687,7 @@
       </w:rPr>
     </w:lvl>
   </w:abstractNum>
-  <w:abstractNum w:abstractNumId="3">
+  <w:abstractNum w:abstractNumId="2">
     <w:lvl w:ilvl="0">
       <w:start w:val="1"/>
       <w:numFmt w:val="bullet"/>
@@ -9629,8 +8716,10 @@
         <w:ind w:left="1080" w:hanging="360"/>
       </w:pPr>
       <w:rPr>
+        <w:sz w:val="32"/>
         <w:b w:val="false"/>
         <w:bCs w:val="false"/>
+        <w:rFonts w:ascii="Times New Roman" w:hAnsi="Times New Roman"/>
       </w:rPr>
     </w:lvl>
     <w:lvl w:ilvl="2">
@@ -9746,7 +8835,7 @@
       </w:rPr>
     </w:lvl>
   </w:abstractNum>
-  <w:abstractNum w:abstractNumId="4">
+  <w:abstractNum w:abstractNumId="3">
     <w:lvl w:ilvl="0">
       <w:start w:val="1"/>
       <w:numFmt w:val="bullet"/>
@@ -9760,6 +8849,8 @@
       </w:pPr>
       <w:rPr>
         <w:rFonts w:ascii="Symbol" w:hAnsi="Symbol" w:cs="Symbol" w:hint="default"/>
+        <w:sz w:val="32"/>
+        <w:b w:val="false"/>
         <w:rFonts w:cs="OpenSymbol"/>
       </w:rPr>
     </w:lvl>
@@ -9892,6 +8983,154 @@
       </w:rPr>
     </w:lvl>
   </w:abstractNum>
+  <w:abstractNum w:abstractNumId="4">
+    <w:lvl w:ilvl="0">
+      <w:start w:val="1"/>
+      <w:numFmt w:val="bullet"/>
+      <w:lvlText w:val=""/>
+      <w:lvlJc w:val="left"/>
+      <w:pPr>
+        <w:tabs>
+          <w:tab w:val="num" w:pos="720"/>
+        </w:tabs>
+        <w:ind w:left="720" w:hanging="360"/>
+      </w:pPr>
+      <w:rPr>
+        <w:rFonts w:ascii="Symbol" w:hAnsi="Symbol" w:cs="Symbol" w:hint="default"/>
+        <w:sz w:val="32"/>
+        <w:b w:val="false"/>
+        <w:rFonts w:cs="OpenSymbol"/>
+      </w:rPr>
+    </w:lvl>
+    <w:lvl w:ilvl="1">
+      <w:start w:val="1"/>
+      <w:numFmt w:val="bullet"/>
+      <w:lvlText w:val="◦"/>
+      <w:lvlJc w:val="left"/>
+      <w:pPr>
+        <w:tabs>
+          <w:tab w:val="num" w:pos="1080"/>
+        </w:tabs>
+        <w:ind w:left="1080" w:hanging="360"/>
+      </w:pPr>
+      <w:rPr>
+        <w:rFonts w:ascii="OpenSymbol" w:hAnsi="OpenSymbol" w:cs="OpenSymbol" w:hint="default"/>
+        <w:rFonts w:cs="OpenSymbol"/>
+      </w:rPr>
+    </w:lvl>
+    <w:lvl w:ilvl="2">
+      <w:start w:val="1"/>
+      <w:numFmt w:val="bullet"/>
+      <w:lvlText w:val="▪"/>
+      <w:lvlJc w:val="left"/>
+      <w:pPr>
+        <w:tabs>
+          <w:tab w:val="num" w:pos="1440"/>
+        </w:tabs>
+        <w:ind w:left="1440" w:hanging="360"/>
+      </w:pPr>
+      <w:rPr>
+        <w:rFonts w:ascii="OpenSymbol" w:hAnsi="OpenSymbol" w:cs="OpenSymbol" w:hint="default"/>
+        <w:rFonts w:cs="OpenSymbol"/>
+      </w:rPr>
+    </w:lvl>
+    <w:lvl w:ilvl="3">
+      <w:start w:val="1"/>
+      <w:numFmt w:val="bullet"/>
+      <w:lvlText w:val=""/>
+      <w:lvlJc w:val="left"/>
+      <w:pPr>
+        <w:tabs>
+          <w:tab w:val="num" w:pos="1800"/>
+        </w:tabs>
+        <w:ind w:left="1800" w:hanging="360"/>
+      </w:pPr>
+      <w:rPr>
+        <w:rFonts w:ascii="Symbol" w:hAnsi="Symbol" w:cs="Symbol" w:hint="default"/>
+        <w:rFonts w:cs="OpenSymbol"/>
+      </w:rPr>
+    </w:lvl>
+    <w:lvl w:ilvl="4">
+      <w:start w:val="1"/>
+      <w:numFmt w:val="bullet"/>
+      <w:lvlText w:val="◦"/>
+      <w:lvlJc w:val="left"/>
+      <w:pPr>
+        <w:tabs>
+          <w:tab w:val="num" w:pos="2160"/>
+        </w:tabs>
+        <w:ind w:left="2160" w:hanging="360"/>
+      </w:pPr>
+      <w:rPr>
+        <w:rFonts w:ascii="OpenSymbol" w:hAnsi="OpenSymbol" w:cs="OpenSymbol" w:hint="default"/>
+        <w:rFonts w:cs="OpenSymbol"/>
+      </w:rPr>
+    </w:lvl>
+    <w:lvl w:ilvl="5">
+      <w:start w:val="1"/>
+      <w:numFmt w:val="bullet"/>
+      <w:lvlText w:val="▪"/>
+      <w:lvlJc w:val="left"/>
+      <w:pPr>
+        <w:tabs>
+          <w:tab w:val="num" w:pos="2520"/>
+        </w:tabs>
+        <w:ind w:left="2520" w:hanging="360"/>
+      </w:pPr>
+      <w:rPr>
+        <w:rFonts w:ascii="OpenSymbol" w:hAnsi="OpenSymbol" w:cs="OpenSymbol" w:hint="default"/>
+        <w:rFonts w:cs="OpenSymbol"/>
+      </w:rPr>
+    </w:lvl>
+    <w:lvl w:ilvl="6">
+      <w:start w:val="1"/>
+      <w:numFmt w:val="bullet"/>
+      <w:lvlText w:val=""/>
+      <w:lvlJc w:val="left"/>
+      <w:pPr>
+        <w:tabs>
+          <w:tab w:val="num" w:pos="2880"/>
+        </w:tabs>
+        <w:ind w:left="2880" w:hanging="360"/>
+      </w:pPr>
+      <w:rPr>
+        <w:rFonts w:ascii="Symbol" w:hAnsi="Symbol" w:cs="Symbol" w:hint="default"/>
+        <w:rFonts w:cs="OpenSymbol"/>
+      </w:rPr>
+    </w:lvl>
+    <w:lvl w:ilvl="7">
+      <w:start w:val="1"/>
+      <w:numFmt w:val="bullet"/>
+      <w:lvlText w:val="◦"/>
+      <w:lvlJc w:val="left"/>
+      <w:pPr>
+        <w:tabs>
+          <w:tab w:val="num" w:pos="3240"/>
+        </w:tabs>
+        <w:ind w:left="3240" w:hanging="360"/>
+      </w:pPr>
+      <w:rPr>
+        <w:rFonts w:ascii="OpenSymbol" w:hAnsi="OpenSymbol" w:cs="OpenSymbol" w:hint="default"/>
+        <w:rFonts w:cs="OpenSymbol"/>
+      </w:rPr>
+    </w:lvl>
+    <w:lvl w:ilvl="8">
+      <w:start w:val="1"/>
+      <w:numFmt w:val="bullet"/>
+      <w:lvlText w:val="▪"/>
+      <w:lvlJc w:val="left"/>
+      <w:pPr>
+        <w:tabs>
+          <w:tab w:val="num" w:pos="3600"/>
+        </w:tabs>
+        <w:ind w:left="3600" w:hanging="360"/>
+      </w:pPr>
+      <w:rPr>
+        <w:rFonts w:ascii="OpenSymbol" w:hAnsi="OpenSymbol" w:cs="OpenSymbol" w:hint="default"/>
+        <w:rFonts w:cs="OpenSymbol"/>
+      </w:rPr>
+    </w:lvl>
+  </w:abstractNum>
   <w:abstractNum w:abstractNumId="5">
     <w:lvl w:ilvl="0">
       <w:start w:val="1"/>
@@ -9906,6 +9145,8 @@
       </w:pPr>
       <w:rPr>
         <w:rFonts w:ascii="Symbol" w:hAnsi="Symbol" w:cs="Symbol" w:hint="default"/>
+        <w:sz w:val="32"/>
+        <w:b w:val="false"/>
         <w:rFonts w:cs="OpenSymbol"/>
       </w:rPr>
     </w:lvl>
@@ -10052,6 +9293,154 @@
       </w:pPr>
       <w:rPr>
         <w:rFonts w:ascii="Symbol" w:hAnsi="Symbol" w:cs="Symbol" w:hint="default"/>
+        <w:sz w:val="32"/>
+        <w:b w:val="false"/>
+        <w:rFonts w:cs="OpenSymbol"/>
+      </w:rPr>
+    </w:lvl>
+    <w:lvl w:ilvl="1">
+      <w:start w:val="1"/>
+      <w:numFmt w:val="bullet"/>
+      <w:lvlText w:val=""/>
+      <w:lvlJc w:val="left"/>
+      <w:pPr>
+        <w:tabs>
+          <w:tab w:val="num" w:pos="1080"/>
+        </w:tabs>
+        <w:ind w:left="1080" w:hanging="360"/>
+      </w:pPr>
+      <w:rPr>
+        <w:rFonts w:ascii="Symbol" w:hAnsi="Symbol" w:cs="Symbol" w:hint="default"/>
+        <w:rFonts w:cs="OpenSymbol"/>
+      </w:rPr>
+    </w:lvl>
+    <w:lvl w:ilvl="2">
+      <w:start w:val="1"/>
+      <w:numFmt w:val="bullet"/>
+      <w:lvlText w:val=""/>
+      <w:lvlJc w:val="left"/>
+      <w:pPr>
+        <w:tabs>
+          <w:tab w:val="num" w:pos="1440"/>
+        </w:tabs>
+        <w:ind w:left="1440" w:hanging="360"/>
+      </w:pPr>
+      <w:rPr>
+        <w:rFonts w:ascii="Symbol" w:hAnsi="Symbol" w:cs="Symbol" w:hint="default"/>
+        <w:rFonts w:cs="OpenSymbol"/>
+      </w:rPr>
+    </w:lvl>
+    <w:lvl w:ilvl="3">
+      <w:start w:val="1"/>
+      <w:numFmt w:val="bullet"/>
+      <w:lvlText w:val=""/>
+      <w:lvlJc w:val="left"/>
+      <w:pPr>
+        <w:tabs>
+          <w:tab w:val="num" w:pos="1800"/>
+        </w:tabs>
+        <w:ind w:left="1800" w:hanging="360"/>
+      </w:pPr>
+      <w:rPr>
+        <w:rFonts w:ascii="Symbol" w:hAnsi="Symbol" w:cs="Symbol" w:hint="default"/>
+        <w:rFonts w:cs="OpenSymbol"/>
+      </w:rPr>
+    </w:lvl>
+    <w:lvl w:ilvl="4">
+      <w:start w:val="1"/>
+      <w:numFmt w:val="bullet"/>
+      <w:lvlText w:val=""/>
+      <w:lvlJc w:val="left"/>
+      <w:pPr>
+        <w:tabs>
+          <w:tab w:val="num" w:pos="2160"/>
+        </w:tabs>
+        <w:ind w:left="2160" w:hanging="360"/>
+      </w:pPr>
+      <w:rPr>
+        <w:rFonts w:ascii="Symbol" w:hAnsi="Symbol" w:cs="Symbol" w:hint="default"/>
+        <w:rFonts w:cs="OpenSymbol"/>
+      </w:rPr>
+    </w:lvl>
+    <w:lvl w:ilvl="5">
+      <w:start w:val="1"/>
+      <w:numFmt w:val="bullet"/>
+      <w:lvlText w:val=""/>
+      <w:lvlJc w:val="left"/>
+      <w:pPr>
+        <w:tabs>
+          <w:tab w:val="num" w:pos="2520"/>
+        </w:tabs>
+        <w:ind w:left="2520" w:hanging="360"/>
+      </w:pPr>
+      <w:rPr>
+        <w:rFonts w:ascii="Symbol" w:hAnsi="Symbol" w:cs="Symbol" w:hint="default"/>
+        <w:rFonts w:cs="OpenSymbol"/>
+      </w:rPr>
+    </w:lvl>
+    <w:lvl w:ilvl="6">
+      <w:start w:val="1"/>
+      <w:numFmt w:val="bullet"/>
+      <w:lvlText w:val=""/>
+      <w:lvlJc w:val="left"/>
+      <w:pPr>
+        <w:tabs>
+          <w:tab w:val="num" w:pos="2880"/>
+        </w:tabs>
+        <w:ind w:left="2880" w:hanging="360"/>
+      </w:pPr>
+      <w:rPr>
+        <w:rFonts w:ascii="Symbol" w:hAnsi="Symbol" w:cs="Symbol" w:hint="default"/>
+        <w:rFonts w:cs="OpenSymbol"/>
+      </w:rPr>
+    </w:lvl>
+    <w:lvl w:ilvl="7">
+      <w:start w:val="1"/>
+      <w:numFmt w:val="bullet"/>
+      <w:lvlText w:val=""/>
+      <w:lvlJc w:val="left"/>
+      <w:pPr>
+        <w:tabs>
+          <w:tab w:val="num" w:pos="3240"/>
+        </w:tabs>
+        <w:ind w:left="3240" w:hanging="360"/>
+      </w:pPr>
+      <w:rPr>
+        <w:rFonts w:ascii="Symbol" w:hAnsi="Symbol" w:cs="Symbol" w:hint="default"/>
+        <w:rFonts w:cs="OpenSymbol"/>
+      </w:rPr>
+    </w:lvl>
+    <w:lvl w:ilvl="8">
+      <w:start w:val="1"/>
+      <w:numFmt w:val="bullet"/>
+      <w:lvlText w:val=""/>
+      <w:lvlJc w:val="left"/>
+      <w:pPr>
+        <w:tabs>
+          <w:tab w:val="num" w:pos="3600"/>
+        </w:tabs>
+        <w:ind w:left="3600" w:hanging="360"/>
+      </w:pPr>
+      <w:rPr>
+        <w:rFonts w:ascii="Symbol" w:hAnsi="Symbol" w:cs="Symbol" w:hint="default"/>
+        <w:rFonts w:cs="OpenSymbol"/>
+      </w:rPr>
+    </w:lvl>
+  </w:abstractNum>
+  <w:abstractNum w:abstractNumId="7">
+    <w:lvl w:ilvl="0">
+      <w:start w:val="1"/>
+      <w:numFmt w:val="bullet"/>
+      <w:lvlText w:val=""/>
+      <w:lvlJc w:val="left"/>
+      <w:pPr>
+        <w:tabs>
+          <w:tab w:val="num" w:pos="720"/>
+        </w:tabs>
+        <w:ind w:left="720" w:hanging="360"/>
+      </w:pPr>
+      <w:rPr>
+        <w:rFonts w:ascii="Symbol" w:hAnsi="Symbol" w:cs="Symbol" w:hint="default"/>
         <w:rFonts w:cs="OpenSymbol"/>
       </w:rPr>
     </w:lvl>
@@ -10184,296 +9573,96 @@
       </w:rPr>
     </w:lvl>
   </w:abstractNum>
-  <w:abstractNum w:abstractNumId="7">
+  <w:abstractNum w:abstractNumId="8">
     <w:lvl w:ilvl="0">
       <w:start w:val="1"/>
-      <w:numFmt w:val="bullet"/>
-      <w:lvlText w:val=""/>
+      <w:numFmt w:val="none"/>
+      <w:suff w:val="nothing"/>
+      <w:lvlText w:val=""/>
       <w:lvlJc w:val="left"/>
       <w:pPr>
-        <w:tabs>
-          <w:tab w:val="num" w:pos="720"/>
-        </w:tabs>
-        <w:ind w:left="720" w:hanging="360"/>
-      </w:pPr>
-      <w:rPr>
-        <w:rFonts w:ascii="Symbol" w:hAnsi="Symbol" w:cs="Symbol" w:hint="default"/>
-        <w:rFonts w:cs="OpenSymbol"/>
-      </w:rPr>
+        <w:ind w:left="0" w:hanging="0"/>
+      </w:pPr>
     </w:lvl>
     <w:lvl w:ilvl="1">
       <w:start w:val="1"/>
-      <w:numFmt w:val="bullet"/>
-      <w:lvlText w:val=""/>
+      <w:numFmt w:val="none"/>
+      <w:suff w:val="nothing"/>
+      <w:lvlText w:val=""/>
       <w:lvlJc w:val="left"/>
       <w:pPr>
-        <w:tabs>
-          <w:tab w:val="num" w:pos="1080"/>
-        </w:tabs>
-        <w:ind w:left="1080" w:hanging="360"/>
-      </w:pPr>
-      <w:rPr>
-        <w:rFonts w:ascii="Symbol" w:hAnsi="Symbol" w:cs="Symbol" w:hint="default"/>
-        <w:rFonts w:cs="OpenSymbol"/>
-      </w:rPr>
+        <w:ind w:left="0" w:hanging="0"/>
+      </w:pPr>
     </w:lvl>
     <w:lvl w:ilvl="2">
       <w:start w:val="1"/>
-      <w:numFmt w:val="bullet"/>
-      <w:lvlText w:val=""/>
+      <w:numFmt w:val="none"/>
+      <w:suff w:val="nothing"/>
+      <w:lvlText w:val=""/>
       <w:lvlJc w:val="left"/>
       <w:pPr>
-        <w:tabs>
-          <w:tab w:val="num" w:pos="1440"/>
-        </w:tabs>
-        <w:ind w:left="1440" w:hanging="360"/>
-      </w:pPr>
-      <w:rPr>
-        <w:rFonts w:ascii="Symbol" w:hAnsi="Symbol" w:cs="Symbol" w:hint="default"/>
-        <w:rFonts w:cs="OpenSymbol"/>
-      </w:rPr>
+        <w:ind w:left="0" w:hanging="0"/>
+      </w:pPr>
     </w:lvl>
     <w:lvl w:ilvl="3">
       <w:start w:val="1"/>
-      <w:numFmt w:val="bullet"/>
-      <w:lvlText w:val=""/>
+      <w:numFmt w:val="none"/>
+      <w:suff w:val="nothing"/>
+      <w:lvlText w:val=""/>
       <w:lvlJc w:val="left"/>
       <w:pPr>
-        <w:tabs>
-          <w:tab w:val="num" w:pos="1800"/>
-        </w:tabs>
-        <w:ind w:left="1800" w:hanging="360"/>
-      </w:pPr>
-      <w:rPr>
-        <w:rFonts w:ascii="Symbol" w:hAnsi="Symbol" w:cs="Symbol" w:hint="default"/>
-        <w:rFonts w:cs="OpenSymbol"/>
-      </w:rPr>
+        <w:ind w:left="0" w:hanging="0"/>
+      </w:pPr>
     </w:lvl>
     <w:lvl w:ilvl="4">
       <w:start w:val="1"/>
-      <w:numFmt w:val="bullet"/>
-      <w:lvlText w:val=""/>
+      <w:numFmt w:val="none"/>
+      <w:suff w:val="nothing"/>
+      <w:lvlText w:val=""/>
       <w:lvlJc w:val="left"/>
       <w:pPr>
-        <w:tabs>
-          <w:tab w:val="num" w:pos="2160"/>
-        </w:tabs>
-        <w:ind w:left="2160" w:hanging="360"/>
-      </w:pPr>
-      <w:rPr>
-        <w:rFonts w:ascii="Symbol" w:hAnsi="Symbol" w:cs="Symbol" w:hint="default"/>
-        <w:rFonts w:cs="OpenSymbol"/>
-      </w:rPr>
+        <w:ind w:left="0" w:hanging="0"/>
+      </w:pPr>
     </w:lvl>
     <w:lvl w:ilvl="5">
       <w:start w:val="1"/>
-      <w:numFmt w:val="bullet"/>
-      <w:lvlText w:val=""/>
+      <w:numFmt w:val="none"/>
+      <w:suff w:val="nothing"/>
+      <w:lvlText w:val=""/>
       <w:lvlJc w:val="left"/>
       <w:pPr>
-        <w:tabs>
-          <w:tab w:val="num" w:pos="2520"/>
-        </w:tabs>
-        <w:ind w:left="2520" w:hanging="360"/>
-      </w:pPr>
-      <w:rPr>
-        <w:rFonts w:ascii="Symbol" w:hAnsi="Symbol" w:cs="Symbol" w:hint="default"/>
-        <w:rFonts w:cs="OpenSymbol"/>
-      </w:rPr>
+        <w:ind w:left="0" w:hanging="0"/>
+      </w:pPr>
     </w:lvl>
     <w:lvl w:ilvl="6">
       <w:start w:val="1"/>
-      <w:numFmt w:val="bullet"/>
-      <w:lvlText w:val=""/>
+      <w:numFmt w:val="none"/>
+      <w:suff w:val="nothing"/>
+      <w:lvlText w:val=""/>
       <w:lvlJc w:val="left"/>
       <w:pPr>
-        <w:tabs>
-          <w:tab w:val="num" w:pos="2880"/>
-        </w:tabs>
-        <w:ind w:left="2880" w:hanging="360"/>
-      </w:pPr>
-      <w:rPr>
-        <w:rFonts w:ascii="Symbol" w:hAnsi="Symbol" w:cs="Symbol" w:hint="default"/>
-        <w:rFonts w:cs="OpenSymbol"/>
-      </w:rPr>
+        <w:ind w:left="0" w:hanging="0"/>
+      </w:pPr>
     </w:lvl>
     <w:lvl w:ilvl="7">
       <w:start w:val="1"/>
-      <w:numFmt w:val="bullet"/>
-      <w:lvlText w:val=""/>
+      <w:numFmt w:val="none"/>
+      <w:suff w:val="nothing"/>
+      <w:lvlText w:val=""/>
       <w:lvlJc w:val="left"/>
       <w:pPr>
-        <w:tabs>
-          <w:tab w:val="num" w:pos="3240"/>
-        </w:tabs>
-        <w:ind w:left="3240" w:hanging="360"/>
-      </w:pPr>
-      <w:rPr>
-        <w:rFonts w:ascii="Symbol" w:hAnsi="Symbol" w:cs="Symbol" w:hint="default"/>
-        <w:rFonts w:cs="OpenSymbol"/>
-      </w:rPr>
+        <w:ind w:left="0" w:hanging="0"/>
+      </w:pPr>
     </w:lvl>
     <w:lvl w:ilvl="8">
       <w:start w:val="1"/>
-      <w:numFmt w:val="bullet"/>
-      <w:lvlText w:val=""/>
+      <w:numFmt w:val="none"/>
+      <w:suff w:val="nothing"/>
+      <w:lvlText w:val=""/>
       <w:lvlJc w:val="left"/>
       <w:pPr>
-        <w:tabs>
-          <w:tab w:val="num" w:pos="3600"/>
-        </w:tabs>
-        <w:ind w:left="3600" w:hanging="360"/>
-      </w:pPr>
-      <w:rPr>
-        <w:rFonts w:ascii="Symbol" w:hAnsi="Symbol" w:cs="Symbol" w:hint="default"/>
-        <w:rFonts w:cs="OpenSymbol"/>
-      </w:rPr>
-    </w:lvl>
-  </w:abstractNum>
-  <w:abstractNum w:abstractNumId="8">
-    <w:lvl w:ilvl="0">
-      <w:start w:val="1"/>
-      <w:numFmt w:val="bullet"/>
-      <w:lvlText w:val=""/>
-      <w:lvlJc w:val="left"/>
-      <w:pPr>
-        <w:tabs>
-          <w:tab w:val="num" w:pos="720"/>
-        </w:tabs>
-        <w:ind w:left="720" w:hanging="360"/>
-      </w:pPr>
-      <w:rPr>
-        <w:rFonts w:ascii="Symbol" w:hAnsi="Symbol" w:cs="Symbol" w:hint="default"/>
-        <w:rFonts w:cs="OpenSymbol"/>
-      </w:rPr>
-    </w:lvl>
-    <w:lvl w:ilvl="1">
-      <w:start w:val="1"/>
-      <w:numFmt w:val="bullet"/>
-      <w:lvlText w:val="◦"/>
-      <w:lvlJc w:val="left"/>
-      <w:pPr>
-        <w:tabs>
-          <w:tab w:val="num" w:pos="1080"/>
-        </w:tabs>
-        <w:ind w:left="1080" w:hanging="360"/>
-      </w:pPr>
-      <w:rPr>
-        <w:rFonts w:ascii="OpenSymbol" w:hAnsi="OpenSymbol" w:cs="OpenSymbol" w:hint="default"/>
-        <w:rFonts w:cs="OpenSymbol"/>
-      </w:rPr>
-    </w:lvl>
-    <w:lvl w:ilvl="2">
-      <w:start w:val="1"/>
-      <w:numFmt w:val="bullet"/>
-      <w:lvlText w:val="▪"/>
-      <w:lvlJc w:val="left"/>
-      <w:pPr>
-        <w:tabs>
-          <w:tab w:val="num" w:pos="1440"/>
-        </w:tabs>
-        <w:ind w:left="1440" w:hanging="360"/>
-      </w:pPr>
-      <w:rPr>
-        <w:rFonts w:ascii="OpenSymbol" w:hAnsi="OpenSymbol" w:cs="OpenSymbol" w:hint="default"/>
-        <w:rFonts w:cs="OpenSymbol"/>
-      </w:rPr>
-    </w:lvl>
-    <w:lvl w:ilvl="3">
-      <w:start w:val="1"/>
-      <w:numFmt w:val="bullet"/>
-      <w:lvlText w:val=""/>
-      <w:lvlJc w:val="left"/>
-      <w:pPr>
-        <w:tabs>
-          <w:tab w:val="num" w:pos="1800"/>
-        </w:tabs>
-        <w:ind w:left="1800" w:hanging="360"/>
-      </w:pPr>
-      <w:rPr>
-        <w:rFonts w:ascii="Symbol" w:hAnsi="Symbol" w:cs="Symbol" w:hint="default"/>
-        <w:rFonts w:cs="OpenSymbol"/>
-      </w:rPr>
-    </w:lvl>
-    <w:lvl w:ilvl="4">
-      <w:start w:val="1"/>
-      <w:numFmt w:val="bullet"/>
-      <w:lvlText w:val="◦"/>
-      <w:lvlJc w:val="left"/>
-      <w:pPr>
-        <w:tabs>
-          <w:tab w:val="num" w:pos="2160"/>
-        </w:tabs>
-        <w:ind w:left="2160" w:hanging="360"/>
-      </w:pPr>
-      <w:rPr>
-        <w:rFonts w:ascii="OpenSymbol" w:hAnsi="OpenSymbol" w:cs="OpenSymbol" w:hint="default"/>
-        <w:rFonts w:cs="OpenSymbol"/>
-      </w:rPr>
-    </w:lvl>
-    <w:lvl w:ilvl="5">
-      <w:start w:val="1"/>
-      <w:numFmt w:val="bullet"/>
-      <w:lvlText w:val="▪"/>
-      <w:lvlJc w:val="left"/>
-      <w:pPr>
-        <w:tabs>
-          <w:tab w:val="num" w:pos="2520"/>
-        </w:tabs>
-        <w:ind w:left="2520" w:hanging="360"/>
-      </w:pPr>
-      <w:rPr>
-        <w:rFonts w:ascii="OpenSymbol" w:hAnsi="OpenSymbol" w:cs="OpenSymbol" w:hint="default"/>
-        <w:rFonts w:cs="OpenSymbol"/>
-      </w:rPr>
-    </w:lvl>
-    <w:lvl w:ilvl="6">
-      <w:start w:val="1"/>
-      <w:numFmt w:val="bullet"/>
-      <w:lvlText w:val=""/>
-      <w:lvlJc w:val="left"/>
-      <w:pPr>
-        <w:tabs>
-          <w:tab w:val="num" w:pos="2880"/>
-        </w:tabs>
-        <w:ind w:left="2880" w:hanging="360"/>
-      </w:pPr>
-      <w:rPr>
-        <w:rFonts w:ascii="Symbol" w:hAnsi="Symbol" w:cs="Symbol" w:hint="default"/>
-        <w:rFonts w:cs="OpenSymbol"/>
-      </w:rPr>
-    </w:lvl>
-    <w:lvl w:ilvl="7">
-      <w:start w:val="1"/>
-      <w:numFmt w:val="bullet"/>
-      <w:lvlText w:val="◦"/>
-      <w:lvlJc w:val="left"/>
-      <w:pPr>
-        <w:tabs>
-          <w:tab w:val="num" w:pos="3240"/>
-        </w:tabs>
-        <w:ind w:left="3240" w:hanging="360"/>
-      </w:pPr>
-      <w:rPr>
-        <w:rFonts w:ascii="OpenSymbol" w:hAnsi="OpenSymbol" w:cs="OpenSymbol" w:hint="default"/>
-        <w:rFonts w:cs="OpenSymbol"/>
-      </w:rPr>
-    </w:lvl>
-    <w:lvl w:ilvl="8">
-      <w:start w:val="1"/>
-      <w:numFmt w:val="bullet"/>
-      <w:lvlText w:val="▪"/>
-      <w:lvlJc w:val="left"/>
-      <w:pPr>
-        <w:tabs>
-          <w:tab w:val="num" w:pos="3600"/>
-        </w:tabs>
-        <w:ind w:left="3600" w:hanging="360"/>
-      </w:pPr>
-      <w:rPr>
-        <w:rFonts w:ascii="OpenSymbol" w:hAnsi="OpenSymbol" w:cs="OpenSymbol" w:hint="default"/>
-        <w:rFonts w:cs="OpenSymbol"/>
-      </w:rPr>
+        <w:ind w:left="0" w:hanging="0"/>
+      </w:pPr>
     </w:lvl>
   </w:abstractNum>
   <w:num w:numId="1">
@@ -10510,15 +9699,12 @@
       <w:rPr>
         <w:rFonts w:ascii="Liberation Serif" w:hAnsi="Liberation Serif" w:eastAsia="Noto Serif CJK SC" w:cs="Lohit Devanagari"/>
         <w:kern w:val="2"/>
-        <w:sz w:val="24"/>
         <w:szCs w:val="24"/>
         <w:lang w:val="en-US" w:eastAsia="zh-CN" w:bidi="hi-IN"/>
       </w:rPr>
     </w:rPrDefault>
     <w:pPrDefault>
-      <w:pPr>
-        <w:widowControl/>
-      </w:pPr>
+      <w:pPr/>
     </w:pPrDefault>
   </w:docDefaults>
   <w:style w:type="paragraph" w:styleId="Normal">
@@ -10526,10 +9712,9 @@
     <w:qFormat/>
     <w:pPr>
       <w:widowControl/>
-      <w:kinsoku w:val="true"/>
-      <w:overflowPunct w:val="true"/>
-      <w:autoSpaceDE w:val="true"/>
+      <w:overflowPunct w:val="false"/>
       <w:bidi w:val="0"/>
+      <w:jc w:val="left"/>
     </w:pPr>
     <w:rPr>
       <w:rFonts w:ascii="Liberation Serif" w:hAnsi="Liberation Serif" w:eastAsia="Noto Serif CJK SC" w:cs="Lohit Devanagari"/>
@@ -10546,10 +9731,6 @@
     <w:next w:val="TextBody"/>
     <w:qFormat/>
     <w:pPr>
-      <w:numPr>
-        <w:ilvl w:val="0"/>
-        <w:numId w:val="0"/>
-      </w:numPr>
       <w:spacing w:before="200" w:after="120"/>
       <w:outlineLvl w:val="1"/>
     </w:pPr>
@@ -10582,6 +9763,495 @@
       <w:color w:val="000080"/>
       <w:u w:val="single"/>
       <w:lang w:val="zxx" w:eastAsia="zxx" w:bidi="zxx"/>
+    </w:rPr>
+  </w:style>
+  <w:style w:type="character" w:styleId="ListLabel1">
+    <w:name w:val="ListLabel 1"/>
+    <w:qFormat/>
+    <w:rPr>
+      <w:rFonts w:ascii="Times New Roman" w:hAnsi="Times New Roman"/>
+      <w:b w:val="false"/>
+      <w:bCs w:val="false"/>
+      <w:sz w:val="32"/>
+    </w:rPr>
+  </w:style>
+  <w:style w:type="character" w:styleId="ListLabel2">
+    <w:name w:val="ListLabel 2"/>
+    <w:qFormat/>
+    <w:rPr>
+      <w:b w:val="false"/>
+      <w:bCs w:val="false"/>
+    </w:rPr>
+  </w:style>
+  <w:style w:type="character" w:styleId="ListLabel3">
+    <w:name w:val="ListLabel 3"/>
+    <w:qFormat/>
+    <w:rPr>
+      <w:b w:val="false"/>
+      <w:bCs w:val="false"/>
+    </w:rPr>
+  </w:style>
+  <w:style w:type="character" w:styleId="ListLabel4">
+    <w:name w:val="ListLabel 4"/>
+    <w:qFormat/>
+    <w:rPr>
+      <w:b w:val="false"/>
+      <w:bCs w:val="false"/>
+    </w:rPr>
+  </w:style>
+  <w:style w:type="character" w:styleId="ListLabel5">
+    <w:name w:val="ListLabel 5"/>
+    <w:qFormat/>
+    <w:rPr>
+      <w:b w:val="false"/>
+      <w:bCs w:val="false"/>
+    </w:rPr>
+  </w:style>
+  <w:style w:type="character" w:styleId="ListLabel6">
+    <w:name w:val="ListLabel 6"/>
+    <w:qFormat/>
+    <w:rPr>
+      <w:b w:val="false"/>
+      <w:bCs w:val="false"/>
+    </w:rPr>
+  </w:style>
+  <w:style w:type="character" w:styleId="ListLabel7">
+    <w:name w:val="ListLabel 7"/>
+    <w:qFormat/>
+    <w:rPr>
+      <w:b w:val="false"/>
+      <w:bCs w:val="false"/>
+    </w:rPr>
+  </w:style>
+  <w:style w:type="character" w:styleId="ListLabel8">
+    <w:name w:val="ListLabel 8"/>
+    <w:qFormat/>
+    <w:rPr>
+      <w:b w:val="false"/>
+      <w:bCs w:val="false"/>
+    </w:rPr>
+  </w:style>
+  <w:style w:type="character" w:styleId="ListLabel9">
+    <w:name w:val="ListLabel 9"/>
+    <w:qFormat/>
+    <w:rPr>
+      <w:b w:val="false"/>
+      <w:bCs w:val="false"/>
+    </w:rPr>
+  </w:style>
+  <w:style w:type="character" w:styleId="ListLabel10">
+    <w:name w:val="ListLabel 10"/>
+    <w:qFormat/>
+    <w:rPr>
+      <w:rFonts w:cs="OpenSymbol"/>
+    </w:rPr>
+  </w:style>
+  <w:style w:type="character" w:styleId="ListLabel11">
+    <w:name w:val="ListLabel 11"/>
+    <w:qFormat/>
+    <w:rPr>
+      <w:rFonts w:ascii="Times New Roman" w:hAnsi="Times New Roman"/>
+      <w:b w:val="false"/>
+      <w:bCs w:val="false"/>
+      <w:sz w:val="32"/>
+    </w:rPr>
+  </w:style>
+  <w:style w:type="character" w:styleId="ListLabel12">
+    <w:name w:val="ListLabel 12"/>
+    <w:qFormat/>
+    <w:rPr>
+      <w:rFonts w:cs="OpenSymbol"/>
+    </w:rPr>
+  </w:style>
+  <w:style w:type="character" w:styleId="ListLabel13">
+    <w:name w:val="ListLabel 13"/>
+    <w:qFormat/>
+    <w:rPr>
+      <w:rFonts w:cs="OpenSymbol"/>
+    </w:rPr>
+  </w:style>
+  <w:style w:type="character" w:styleId="ListLabel14">
+    <w:name w:val="ListLabel 14"/>
+    <w:qFormat/>
+    <w:rPr>
+      <w:rFonts w:cs="OpenSymbol"/>
+    </w:rPr>
+  </w:style>
+  <w:style w:type="character" w:styleId="ListLabel15">
+    <w:name w:val="ListLabel 15"/>
+    <w:qFormat/>
+    <w:rPr>
+      <w:rFonts w:cs="OpenSymbol"/>
+    </w:rPr>
+  </w:style>
+  <w:style w:type="character" w:styleId="ListLabel16">
+    <w:name w:val="ListLabel 16"/>
+    <w:qFormat/>
+    <w:rPr>
+      <w:rFonts w:cs="OpenSymbol"/>
+    </w:rPr>
+  </w:style>
+  <w:style w:type="character" w:styleId="ListLabel17">
+    <w:name w:val="ListLabel 17"/>
+    <w:qFormat/>
+    <w:rPr>
+      <w:rFonts w:cs="OpenSymbol"/>
+    </w:rPr>
+  </w:style>
+  <w:style w:type="character" w:styleId="ListLabel18">
+    <w:name w:val="ListLabel 18"/>
+    <w:qFormat/>
+    <w:rPr>
+      <w:rFonts w:cs="OpenSymbol"/>
+    </w:rPr>
+  </w:style>
+  <w:style w:type="character" w:styleId="ListLabel19">
+    <w:name w:val="ListLabel 19"/>
+    <w:qFormat/>
+    <w:rPr>
+      <w:rFonts w:ascii="Times New Roman" w:hAnsi="Times New Roman" w:cs="OpenSymbol"/>
+      <w:b w:val="false"/>
+      <w:sz w:val="32"/>
+    </w:rPr>
+  </w:style>
+  <w:style w:type="character" w:styleId="ListLabel20">
+    <w:name w:val="ListLabel 20"/>
+    <w:qFormat/>
+    <w:rPr>
+      <w:b w:val="false"/>
+      <w:bCs w:val="false"/>
+    </w:rPr>
+  </w:style>
+  <w:style w:type="character" w:styleId="ListLabel21">
+    <w:name w:val="ListLabel 21"/>
+    <w:qFormat/>
+    <w:rPr>
+      <w:b w:val="false"/>
+      <w:bCs w:val="false"/>
+    </w:rPr>
+  </w:style>
+  <w:style w:type="character" w:styleId="ListLabel22">
+    <w:name w:val="ListLabel 22"/>
+    <w:qFormat/>
+    <w:rPr>
+      <w:b w:val="false"/>
+      <w:bCs w:val="false"/>
+    </w:rPr>
+  </w:style>
+  <w:style w:type="character" w:styleId="ListLabel23">
+    <w:name w:val="ListLabel 23"/>
+    <w:qFormat/>
+    <w:rPr>
+      <w:b w:val="false"/>
+      <w:bCs w:val="false"/>
+    </w:rPr>
+  </w:style>
+  <w:style w:type="character" w:styleId="ListLabel24">
+    <w:name w:val="ListLabel 24"/>
+    <w:qFormat/>
+    <w:rPr>
+      <w:b w:val="false"/>
+      <w:bCs w:val="false"/>
+    </w:rPr>
+  </w:style>
+  <w:style w:type="character" w:styleId="ListLabel25">
+    <w:name w:val="ListLabel 25"/>
+    <w:qFormat/>
+    <w:rPr>
+      <w:b w:val="false"/>
+      <w:bCs w:val="false"/>
+    </w:rPr>
+  </w:style>
+  <w:style w:type="character" w:styleId="ListLabel26">
+    <w:name w:val="ListLabel 26"/>
+    <w:qFormat/>
+    <w:rPr>
+      <w:b w:val="false"/>
+      <w:bCs w:val="false"/>
+    </w:rPr>
+  </w:style>
+  <w:style w:type="character" w:styleId="ListLabel27">
+    <w:name w:val="ListLabel 27"/>
+    <w:qFormat/>
+    <w:rPr>
+      <w:b w:val="false"/>
+      <w:bCs w:val="false"/>
+    </w:rPr>
+  </w:style>
+  <w:style w:type="character" w:styleId="ListLabel28">
+    <w:name w:val="ListLabel 28"/>
+    <w:qFormat/>
+    <w:rPr>
+      <w:rFonts w:ascii="Times New Roman" w:hAnsi="Times New Roman" w:cs="OpenSymbol"/>
+      <w:b w:val="false"/>
+      <w:sz w:val="32"/>
+    </w:rPr>
+  </w:style>
+  <w:style w:type="character" w:styleId="ListLabel29">
+    <w:name w:val="ListLabel 29"/>
+    <w:qFormat/>
+    <w:rPr>
+      <w:rFonts w:cs="OpenSymbol"/>
+    </w:rPr>
+  </w:style>
+  <w:style w:type="character" w:styleId="ListLabel30">
+    <w:name w:val="ListLabel 30"/>
+    <w:qFormat/>
+    <w:rPr>
+      <w:rFonts w:cs="OpenSymbol"/>
+    </w:rPr>
+  </w:style>
+  <w:style w:type="character" w:styleId="ListLabel31">
+    <w:name w:val="ListLabel 31"/>
+    <w:qFormat/>
+    <w:rPr>
+      <w:rFonts w:cs="OpenSymbol"/>
+    </w:rPr>
+  </w:style>
+  <w:style w:type="character" w:styleId="ListLabel32">
+    <w:name w:val="ListLabel 32"/>
+    <w:qFormat/>
+    <w:rPr>
+      <w:rFonts w:cs="OpenSymbol"/>
+    </w:rPr>
+  </w:style>
+  <w:style w:type="character" w:styleId="ListLabel33">
+    <w:name w:val="ListLabel 33"/>
+    <w:qFormat/>
+    <w:rPr>
+      <w:rFonts w:cs="OpenSymbol"/>
+    </w:rPr>
+  </w:style>
+  <w:style w:type="character" w:styleId="ListLabel34">
+    <w:name w:val="ListLabel 34"/>
+    <w:qFormat/>
+    <w:rPr>
+      <w:rFonts w:cs="OpenSymbol"/>
+    </w:rPr>
+  </w:style>
+  <w:style w:type="character" w:styleId="ListLabel35">
+    <w:name w:val="ListLabel 35"/>
+    <w:qFormat/>
+    <w:rPr>
+      <w:rFonts w:cs="OpenSymbol"/>
+    </w:rPr>
+  </w:style>
+  <w:style w:type="character" w:styleId="ListLabel36">
+    <w:name w:val="ListLabel 36"/>
+    <w:qFormat/>
+    <w:rPr>
+      <w:rFonts w:cs="OpenSymbol"/>
+    </w:rPr>
+  </w:style>
+  <w:style w:type="character" w:styleId="ListLabel37">
+    <w:name w:val="ListLabel 37"/>
+    <w:qFormat/>
+    <w:rPr>
+      <w:rFonts w:ascii="Times New Roman" w:hAnsi="Times New Roman" w:cs="OpenSymbol"/>
+      <w:b w:val="false"/>
+      <w:sz w:val="32"/>
+    </w:rPr>
+  </w:style>
+  <w:style w:type="character" w:styleId="ListLabel38">
+    <w:name w:val="ListLabel 38"/>
+    <w:qFormat/>
+    <w:rPr>
+      <w:rFonts w:cs="OpenSymbol"/>
+    </w:rPr>
+  </w:style>
+  <w:style w:type="character" w:styleId="ListLabel39">
+    <w:name w:val="ListLabel 39"/>
+    <w:qFormat/>
+    <w:rPr>
+      <w:rFonts w:cs="OpenSymbol"/>
+    </w:rPr>
+  </w:style>
+  <w:style w:type="character" w:styleId="ListLabel40">
+    <w:name w:val="ListLabel 40"/>
+    <w:qFormat/>
+    <w:rPr>
+      <w:rFonts w:cs="OpenSymbol"/>
+    </w:rPr>
+  </w:style>
+  <w:style w:type="character" w:styleId="ListLabel41">
+    <w:name w:val="ListLabel 41"/>
+    <w:qFormat/>
+    <w:rPr>
+      <w:rFonts w:cs="OpenSymbol"/>
+    </w:rPr>
+  </w:style>
+  <w:style w:type="character" w:styleId="ListLabel42">
+    <w:name w:val="ListLabel 42"/>
+    <w:qFormat/>
+    <w:rPr>
+      <w:rFonts w:cs="OpenSymbol"/>
+    </w:rPr>
+  </w:style>
+  <w:style w:type="character" w:styleId="ListLabel43">
+    <w:name w:val="ListLabel 43"/>
+    <w:qFormat/>
+    <w:rPr>
+      <w:rFonts w:cs="OpenSymbol"/>
+    </w:rPr>
+  </w:style>
+  <w:style w:type="character" w:styleId="ListLabel44">
+    <w:name w:val="ListLabel 44"/>
+    <w:qFormat/>
+    <w:rPr>
+      <w:rFonts w:cs="OpenSymbol"/>
+    </w:rPr>
+  </w:style>
+  <w:style w:type="character" w:styleId="ListLabel45">
+    <w:name w:val="ListLabel 45"/>
+    <w:qFormat/>
+    <w:rPr>
+      <w:rFonts w:cs="OpenSymbol"/>
+    </w:rPr>
+  </w:style>
+  <w:style w:type="character" w:styleId="ListLabel46">
+    <w:name w:val="ListLabel 46"/>
+    <w:qFormat/>
+    <w:rPr>
+      <w:rFonts w:ascii="Times New Roman" w:hAnsi="Times New Roman" w:cs="OpenSymbol"/>
+      <w:b w:val="false"/>
+      <w:sz w:val="32"/>
+    </w:rPr>
+  </w:style>
+  <w:style w:type="character" w:styleId="ListLabel47">
+    <w:name w:val="ListLabel 47"/>
+    <w:qFormat/>
+    <w:rPr>
+      <w:rFonts w:cs="OpenSymbol"/>
+    </w:rPr>
+  </w:style>
+  <w:style w:type="character" w:styleId="ListLabel48">
+    <w:name w:val="ListLabel 48"/>
+    <w:qFormat/>
+    <w:rPr>
+      <w:rFonts w:cs="OpenSymbol"/>
+    </w:rPr>
+  </w:style>
+  <w:style w:type="character" w:styleId="ListLabel49">
+    <w:name w:val="ListLabel 49"/>
+    <w:qFormat/>
+    <w:rPr>
+      <w:rFonts w:cs="OpenSymbol"/>
+    </w:rPr>
+  </w:style>
+  <w:style w:type="character" w:styleId="ListLabel50">
+    <w:name w:val="ListLabel 50"/>
+    <w:qFormat/>
+    <w:rPr>
+      <w:rFonts w:cs="OpenSymbol"/>
+    </w:rPr>
+  </w:style>
+  <w:style w:type="character" w:styleId="ListLabel51">
+    <w:name w:val="ListLabel 51"/>
+    <w:qFormat/>
+    <w:rPr>
+      <w:rFonts w:cs="OpenSymbol"/>
+    </w:rPr>
+  </w:style>
+  <w:style w:type="character" w:styleId="ListLabel52">
+    <w:name w:val="ListLabel 52"/>
+    <w:qFormat/>
+    <w:rPr>
+      <w:rFonts w:cs="OpenSymbol"/>
+    </w:rPr>
+  </w:style>
+  <w:style w:type="character" w:styleId="ListLabel53">
+    <w:name w:val="ListLabel 53"/>
+    <w:qFormat/>
+    <w:rPr>
+      <w:rFonts w:cs="OpenSymbol"/>
+    </w:rPr>
+  </w:style>
+  <w:style w:type="character" w:styleId="ListLabel54">
+    <w:name w:val="ListLabel 54"/>
+    <w:qFormat/>
+    <w:rPr>
+      <w:rFonts w:cs="OpenSymbol"/>
+    </w:rPr>
+  </w:style>
+  <w:style w:type="character" w:styleId="ListLabel55">
+    <w:name w:val="ListLabel 55"/>
+    <w:qFormat/>
+    <w:rPr>
+      <w:rFonts w:cs="OpenSymbol"/>
+    </w:rPr>
+  </w:style>
+  <w:style w:type="character" w:styleId="ListLabel56">
+    <w:name w:val="ListLabel 56"/>
+    <w:qFormat/>
+    <w:rPr>
+      <w:rFonts w:cs="OpenSymbol"/>
+    </w:rPr>
+  </w:style>
+  <w:style w:type="character" w:styleId="ListLabel57">
+    <w:name w:val="ListLabel 57"/>
+    <w:qFormat/>
+    <w:rPr>
+      <w:rFonts w:cs="OpenSymbol"/>
+    </w:rPr>
+  </w:style>
+  <w:style w:type="character" w:styleId="ListLabel58">
+    <w:name w:val="ListLabel 58"/>
+    <w:qFormat/>
+    <w:rPr>
+      <w:rFonts w:cs="OpenSymbol"/>
+    </w:rPr>
+  </w:style>
+  <w:style w:type="character" w:styleId="ListLabel59">
+    <w:name w:val="ListLabel 59"/>
+    <w:qFormat/>
+    <w:rPr>
+      <w:rFonts w:cs="OpenSymbol"/>
+    </w:rPr>
+  </w:style>
+  <w:style w:type="character" w:styleId="ListLabel60">
+    <w:name w:val="ListLabel 60"/>
+    <w:qFormat/>
+    <w:rPr>
+      <w:rFonts w:cs="OpenSymbol"/>
+    </w:rPr>
+  </w:style>
+  <w:style w:type="character" w:styleId="ListLabel61">
+    <w:name w:val="ListLabel 61"/>
+    <w:qFormat/>
+    <w:rPr>
+      <w:rFonts w:cs="OpenSymbol"/>
+    </w:rPr>
+  </w:style>
+  <w:style w:type="character" w:styleId="ListLabel62">
+    <w:name w:val="ListLabel 62"/>
+    <w:qFormat/>
+    <w:rPr>
+      <w:rFonts w:cs="OpenSymbol"/>
+    </w:rPr>
+  </w:style>
+  <w:style w:type="character" w:styleId="ListLabel63">
+    <w:name w:val="ListLabel 63"/>
+    <w:qFormat/>
+    <w:rPr>
+      <w:rFonts w:cs="OpenSymbol"/>
+    </w:rPr>
+  </w:style>
+  <w:style w:type="character" w:styleId="ListLabel64">
+    <w:name w:val="ListLabel 64"/>
+    <w:qFormat/>
+    <w:rPr>
+      <w:rFonts w:ascii="Times New Roman" w:hAnsi="Times New Roman"/>
+      <w:b w:val="false"/>
+      <w:bCs/>
+      <w:i w:val="false"/>
+      <w:caps w:val="false"/>
+      <w:smallCaps w:val="false"/>
+      <w:color w:val="000000"/>
+      <w:spacing w:val="0"/>
+      <w:sz w:val="32"/>
+      <w:szCs w:val="32"/>
+      <w:highlight w:val="white"/>
+      <w:u w:val="single"/>
     </w:rPr>
   </w:style>
   <w:style w:type="paragraph" w:styleId="Heading">
@@ -10708,11 +10378,15 @@
               <a:p>
                 <a:pPr>
                   <a:defRPr b="0" sz="1000" spc="-1" strike="noStrike">
+                    <a:solidFill>
+                      <a:srgbClr val="000000"/>
+                    </a:solidFill>
                     <a:latin typeface="Arial"/>
                   </a:defRPr>
                 </a:pPr>
               </a:p>
             </c:txPr>
+            <c:dLblPos val="outEnd"/>
             <c:showLegendKey val="0"/>
             <c:showVal val="0"/>
             <c:showCatName val="0"/>
@@ -10794,11 +10468,15 @@
               <a:p>
                 <a:pPr>
                   <a:defRPr b="0" sz="1000" spc="-1" strike="noStrike">
+                    <a:solidFill>
+                      <a:srgbClr val="000000"/>
+                    </a:solidFill>
                     <a:latin typeface="Arial"/>
                   </a:defRPr>
                 </a:pPr>
               </a:p>
             </c:txPr>
+            <c:dLblPos val="outEnd"/>
             <c:showLegendKey val="0"/>
             <c:showVal val="0"/>
             <c:showCatName val="0"/>
@@ -10880,11 +10558,15 @@
               <a:p>
                 <a:pPr>
                   <a:defRPr b="0" sz="1000" spc="-1" strike="noStrike">
+                    <a:solidFill>
+                      <a:srgbClr val="000000"/>
+                    </a:solidFill>
                     <a:latin typeface="Arial"/>
                   </a:defRPr>
                 </a:pPr>
               </a:p>
             </c:txPr>
+            <c:dLblPos val="outEnd"/>
             <c:showLegendKey val="0"/>
             <c:showVal val="0"/>
             <c:showCatName val="0"/>
@@ -10937,11 +10619,11 @@
         </c:ser>
         <c:gapWidth val="100"/>
         <c:overlap val="0"/>
-        <c:axId val="12205889"/>
-        <c:axId val="43151126"/>
+        <c:axId val="34747665"/>
+        <c:axId val="17925454"/>
       </c:barChart>
       <c:catAx>
-        <c:axId val="12205889"/>
+        <c:axId val="34747665"/>
         <c:scaling>
           <c:orientation val="minMax"/>
         </c:scaling>
@@ -10964,19 +10646,22 @@
           <a:p>
             <a:pPr>
               <a:defRPr b="0" sz="1000" spc="-1" strike="noStrike">
+                <a:solidFill>
+                  <a:srgbClr val="000000"/>
+                </a:solidFill>
                 <a:latin typeface="Arial"/>
               </a:defRPr>
             </a:pPr>
           </a:p>
         </c:txPr>
-        <c:crossAx val="43151126"/>
+        <c:crossAx val="17925454"/>
         <c:crosses val="autoZero"/>
         <c:auto val="1"/>
         <c:lblAlgn val="ctr"/>
         <c:lblOffset val="100"/>
       </c:catAx>
       <c:valAx>
-        <c:axId val="43151126"/>
+        <c:axId val="17925454"/>
         <c:scaling>
           <c:orientation val="minMax"/>
         </c:scaling>
@@ -10991,7 +10676,7 @@
             </a:ln>
           </c:spPr>
         </c:majorGridlines>
-        <c:numFmt formatCode="General" sourceLinked="1"/>
+        <c:numFmt formatCode="General" sourceLinked="0"/>
         <c:majorTickMark val="out"/>
         <c:minorTickMark val="none"/>
         <c:tickLblPos val="nextTo"/>
@@ -11008,12 +10693,15 @@
           <a:p>
             <a:pPr>
               <a:defRPr b="0" sz="1000" spc="-1" strike="noStrike">
+                <a:solidFill>
+                  <a:srgbClr val="000000"/>
+                </a:solidFill>
                 <a:latin typeface="Arial"/>
               </a:defRPr>
             </a:pPr>
           </a:p>
         </c:txPr>
-        <c:crossAx val="12205889"/>
+        <c:crossAx val="34747665"/>
         <c:crosses val="autoZero"/>
       </c:valAx>
       <c:spPr>
@@ -11040,6 +10728,9 @@
         <a:p>
           <a:pPr>
             <a:defRPr b="0" sz="1000" spc="-1" strike="noStrike">
+              <a:solidFill>
+                <a:srgbClr val="000000"/>
+              </a:solidFill>
               <a:latin typeface="Arial"/>
             </a:defRPr>
           </a:pPr>

</xml_diff>